<commit_message>
Added meeting notes and draft agenda for Jan meeting
</commit_message>
<xml_diff>
--- a/Documents/Meeting Notes/NPRB 2301_ PSS Ageing 2023_October.docx
+++ b/Documents/Meeting Notes/NPRB 2301_ PSS Ageing 2023_October.docx
@@ -119,7 +119,7 @@
         </w:rPr>
         <w:t xml:space="preserve">More phone numbers: </w:t>
       </w:r>
-      <w:hyperlink r:id="rId6">
+      <w:hyperlink r:id="rId7">
         <w:r>
           <w:rPr>
             <w:color w:val="1155cc"/>
@@ -159,7 +159,7 @@
         </w:rPr>
         <w:t xml:space="preserve">Project </w:t>
       </w:r>
-      <w:hyperlink r:id="rId7">
+      <w:hyperlink r:id="rId8">
         <w:r>
           <w:rPr>
             <w:color w:val="1155cc"/>
@@ -185,7 +185,7 @@
         </w:rPr>
         <w:t xml:space="preserve">Project </w:t>
       </w:r>
-      <w:hyperlink r:id="rId8">
+      <w:hyperlink r:id="rId9">
         <w:r>
           <w:rPr>
             <w:color w:val="1155cc"/>
@@ -204,7 +204,9 @@
     <w:p>
       <w:pPr>
         <w:pStyle w:val="Heading1"/>
-        <w:rPr/>
+        <w:rPr>
+          <w:color w:val="4a86e8"/>
+        </w:rPr>
       </w:pPr>
       <w:bookmarkStart w:colFirst="0" w:colLast="0" w:name="_7tpvse815bb5" w:id="3"/>
       <w:bookmarkEnd w:id="3"/>
@@ -212,7 +214,14 @@
         <w:rPr>
           <w:rtl w:val="0"/>
         </w:rPr>
-        <w:t xml:space="preserve">Agenda</w:t>
+        <w:t xml:space="preserve">Agenda </w:t>
+      </w:r>
+      <w:r>
+        <w:rPr>
+          <w:color w:val="4a86e8"/>
+          <w:rtl w:val="0"/>
+        </w:rPr>
+        <w:t xml:space="preserve">(notes taken during meeting are in blue below)</w:t>
       </w:r>
     </w:p>
     <w:p>
@@ -220,32 +229,20 @@
         <w:pStyle w:val="Heading2"/>
         <w:rPr/>
       </w:pPr>
-      <w:bookmarkStart w:colFirst="0" w:colLast="0" w:name="_8dwg1uf0izcv" w:id="4"/>
+      <w:bookmarkStart w:colFirst="0" w:colLast="0" w:name="_c596ht8pzb1f" w:id="4"/>
       <w:bookmarkEnd w:id="4"/>
       <w:r>
         <w:rPr>
           <w:rtl w:val="0"/>
         </w:rPr>
-        <w:t xml:space="preserve">Budget Updates</w:t>
-      </w:r>
-    </w:p>
-    <w:p>
-      <w:pPr>
-        <w:ind w:left="0" w:firstLine="0"/>
-        <w:rPr/>
-      </w:pPr>
-      <w:r>
-        <w:rPr>
-          <w:rtl w:val="0"/>
-        </w:rPr>
-        <w:t xml:space="preserve">AFSC budget shut down until at least Oct 25</w:t>
+        <w:t xml:space="preserve">Updates</w:t>
       </w:r>
     </w:p>
     <w:p>
       <w:pPr>
         <w:numPr>
           <w:ilvl w:val="0"/>
-          <w:numId w:val="6"/>
+          <w:numId w:val="5"/>
         </w:numPr>
         <w:ind w:left="720" w:hanging="360"/>
         <w:rPr>
@@ -256,14 +253,115 @@
         <w:rPr>
           <w:rtl w:val="0"/>
         </w:rPr>
-        <w:t xml:space="preserve">Some reallocation expected</w:t>
+        <w:t xml:space="preserve">FYI: National cell phone alert at x:20</w:t>
       </w:r>
     </w:p>
     <w:p>
       <w:pPr>
         <w:numPr>
           <w:ilvl w:val="0"/>
-          <w:numId w:val="6"/>
+          <w:numId w:val="5"/>
+        </w:numPr>
+        <w:ind w:left="720" w:hanging="360"/>
+        <w:rPr>
+          <w:u w:val="none"/>
+        </w:rPr>
+      </w:pPr>
+      <w:r>
+        <w:rPr>
+          <w:rtl w:val="0"/>
+        </w:rPr>
+        <w:t xml:space="preserve">Tentative in-person meeting Jan 31st, with some option for partial day either the day before or after. Stay tuned for more details.</w:t>
+      </w:r>
+    </w:p>
+    <w:p>
+      <w:pPr>
+        <w:numPr>
+          <w:ilvl w:val="0"/>
+          <w:numId w:val="5"/>
+        </w:numPr>
+        <w:ind w:left="720" w:hanging="360"/>
+        <w:rPr>
+          <w:color w:val="4a86e8"/>
+        </w:rPr>
+      </w:pPr>
+      <w:r>
+        <w:rPr>
+          <w:color w:val="4a86e8"/>
+          <w:rtl w:val="0"/>
+        </w:rPr>
+        <w:t xml:space="preserve">Next virtual meeting in December?</w:t>
+      </w:r>
+    </w:p>
+    <w:p>
+      <w:pPr>
+        <w:numPr>
+          <w:ilvl w:val="0"/>
+          <w:numId w:val="5"/>
+        </w:numPr>
+        <w:ind w:left="720" w:hanging="360"/>
+        <w:rPr>
+          <w:color w:val="4a86e8"/>
+          <w:u w:val="none"/>
+        </w:rPr>
+      </w:pPr>
+      <w:r>
+        <w:rPr>
+          <w:color w:val="4a86e8"/>
+          <w:rtl w:val="0"/>
+        </w:rPr>
+        <w:t xml:space="preserve">We still need a team name!!!!</w:t>
+      </w:r>
+    </w:p>
+    <w:p>
+      <w:pPr>
+        <w:pStyle w:val="Heading2"/>
+        <w:rPr/>
+      </w:pPr>
+      <w:bookmarkStart w:colFirst="0" w:colLast="0" w:name="_8dwg1uf0izcv" w:id="5"/>
+      <w:bookmarkEnd w:id="5"/>
+      <w:r>
+        <w:rPr>
+          <w:rtl w:val="0"/>
+        </w:rPr>
+        <w:t xml:space="preserve">Budget Updates</w:t>
+      </w:r>
+    </w:p>
+    <w:p>
+      <w:pPr>
+        <w:ind w:left="0" w:firstLine="0"/>
+        <w:rPr/>
+      </w:pPr>
+      <w:r>
+        <w:rPr>
+          <w:rtl w:val="0"/>
+        </w:rPr>
+        <w:t xml:space="preserve">AFSC budget shut down until at least Oct 25</w:t>
+      </w:r>
+    </w:p>
+    <w:p>
+      <w:pPr>
+        <w:numPr>
+          <w:ilvl w:val="0"/>
+          <w:numId w:val="8"/>
+        </w:numPr>
+        <w:ind w:left="720" w:hanging="360"/>
+        <w:rPr>
+          <w:u w:val="none"/>
+        </w:rPr>
+      </w:pPr>
+      <w:r>
+        <w:rPr>
+          <w:rtl w:val="0"/>
+        </w:rPr>
+        <w:t xml:space="preserve">Some reallocation expected</w:t>
+      </w:r>
+    </w:p>
+    <w:p>
+      <w:pPr>
+        <w:numPr>
+          <w:ilvl w:val="0"/>
+          <w:numId w:val="8"/>
         </w:numPr>
         <w:ind w:left="720" w:hanging="360"/>
         <w:rPr>
@@ -323,8 +421,8 @@
         <w:pStyle w:val="Heading2"/>
         <w:rPr/>
       </w:pPr>
-      <w:bookmarkStart w:colFirst="0" w:colLast="0" w:name="_3ao7cmzepf64" w:id="5"/>
-      <w:bookmarkEnd w:id="5"/>
+      <w:bookmarkStart w:colFirst="0" w:colLast="0" w:name="_3ao7cmzepf64" w:id="6"/>
+      <w:bookmarkEnd w:id="6"/>
       <w:r>
         <w:rPr>
           <w:rtl w:val="0"/>
@@ -354,6 +452,18 @@
           <w:rtl w:val="0"/>
         </w:rPr>
         <w:t xml:space="preserve">Dan did test peels of freezer burnt spiny dogfish</w:t>
+      </w:r>
+    </w:p>
+    <w:p>
+      <w:pPr>
+        <w:ind w:left="0" w:firstLine="0"/>
+        <w:rPr/>
+      </w:pPr>
+      <w:r>
+        <w:rPr>
+          <w:rtl w:val="0"/>
+        </w:rPr>
+        <w:t xml:space="preserve">Trial runs were ok</w:t>
       </w:r>
     </w:p>
     <w:p>
@@ -436,7 +546,7 @@
           <wp:inline distB="114300" distT="114300" distL="114300" distR="114300">
             <wp:extent cx="5938838" cy="3341545"/>
             <wp:effectExtent b="0" l="0" r="0" t="0"/>
-            <wp:docPr id="3" name="image3.jpg"/>
+            <wp:docPr id="2" name="image3.jpg"/>
             <a:graphic>
               <a:graphicData uri="http://schemas.openxmlformats.org/drawingml/2006/picture">
                 <pic:pic>
@@ -445,7 +555,7 @@
                     <pic:cNvPicPr preferRelativeResize="0"/>
                   </pic:nvPicPr>
                   <pic:blipFill>
-                    <a:blip r:embed="rId9"/>
+                    <a:blip r:embed="rId10"/>
                     <a:srcRect b="0" l="0" r="0" t="0"/>
                     <a:stretch>
                       <a:fillRect/>
@@ -511,7 +621,7 @@
                     <pic:cNvPicPr preferRelativeResize="0"/>
                   </pic:nvPicPr>
                   <pic:blipFill>
-                    <a:blip r:embed="rId10"/>
+                    <a:blip r:embed="rId11"/>
                     <a:srcRect b="0" l="0" r="0" t="0"/>
                     <a:stretch>
                       <a:fillRect/>
@@ -560,6 +670,30 @@
     </w:p>
     <w:p>
       <w:pPr>
+        <w:rPr>
+          <w:color w:val="0000ff"/>
+        </w:rPr>
+      </w:pPr>
+      <w:r>
+        <w:rPr>
+          <w:color w:val="0000ff"/>
+          <w:rtl w:val="0"/>
+        </w:rPr>
+        <w:t xml:space="preserve">Notes from discussion: Most of the samples look OK (only a couple looked compromised) and Dan is ready to go on samples for the analyses. Cindy will ship using Gold Streak and better cooler from now on (maintains freezing, prevents thawing)-future shipping should keep the samples well preserved.</w:t>
+      </w:r>
+    </w:p>
+    <w:p>
+      <w:pPr>
+        <w:rPr/>
+      </w:pPr>
+      <w:r>
+        <w:rPr>
+          <w:rtl w:val="0"/>
+        </w:rPr>
+      </w:r>
+    </w:p>
+    <w:p>
+      <w:pPr>
         <w:ind w:left="0" w:firstLine="0"/>
         <w:rPr/>
       </w:pPr>
@@ -639,7 +773,14 @@
         <w:rPr>
           <w:rtl w:val="0"/>
         </w:rPr>
-        <w:t xml:space="preserve">Any supply needs?</w:t>
+        <w:t xml:space="preserve">Any supply needs? </w:t>
+      </w:r>
+      <w:r>
+        <w:rPr>
+          <w:color w:val="4a86e8"/>
+          <w:rtl w:val="0"/>
+        </w:rPr>
+        <w:t xml:space="preserve">At least one tube per sample. Fridge purchased until sent to LLNL.</w:t>
       </w:r>
     </w:p>
     <w:p>
@@ -669,7 +810,7 @@
         <w:rPr>
           <w:rtl w:val="0"/>
         </w:rPr>
-        <w:t xml:space="preserve">Size</w:t>
+        <w:t xml:space="preserve">Eye lens layers, how many</w:t>
       </w:r>
     </w:p>
     <w:p>
@@ -687,7 +828,14 @@
         <w:rPr>
           <w:rtl w:val="0"/>
         </w:rPr>
-        <w:t xml:space="preserve">Sex</w:t>
+        <w:t xml:space="preserve">Size - </w:t>
+      </w:r>
+      <w:r>
+        <w:rPr>
+          <w:color w:val="4a86e8"/>
+          <w:rtl w:val="0"/>
+        </w:rPr>
+        <w:t xml:space="preserve">Range of sizes will be best</w:t>
       </w:r>
     </w:p>
     <w:p>
@@ -705,7 +853,39 @@
         <w:rPr>
           <w:rtl w:val="0"/>
         </w:rPr>
-        <w:t xml:space="preserve">Region</w:t>
+        <w:t xml:space="preserve">Sex - </w:t>
+      </w:r>
+      <w:r>
+        <w:rPr>
+          <w:color w:val="4a86e8"/>
+          <w:rtl w:val="0"/>
+        </w:rPr>
+        <w:t xml:space="preserve">Try to stick with females (although some of our biggest fish are males). Growth curves are probably really different.</w:t>
+      </w:r>
+    </w:p>
+    <w:p>
+      <w:pPr>
+        <w:numPr>
+          <w:ilvl w:val="0"/>
+          <w:numId w:val="3"/>
+        </w:numPr>
+        <w:ind w:left="720" w:hanging="360"/>
+        <w:rPr>
+          <w:u w:val="none"/>
+        </w:rPr>
+      </w:pPr>
+      <w:r>
+        <w:rPr>
+          <w:rtl w:val="0"/>
+        </w:rPr>
+        <w:t xml:space="preserve">Region </w:t>
+      </w:r>
+      <w:r>
+        <w:rPr>
+          <w:color w:val="4a86e8"/>
+          <w:rtl w:val="0"/>
+        </w:rPr>
+        <w:t xml:space="preserve">- Most from EBS and WA. But some of the largest ones are off OR, AI, and SE. Sampling across the regions will work (given limitations of what’s available)</w:t>
       </w:r>
     </w:p>
     <w:p>
@@ -713,6 +893,364 @@
         <w:ind w:left="0" w:firstLine="0"/>
         <w:rPr/>
       </w:pPr>
+      <w:r>
+        <w:rPr>
+          <w:rtl w:val="0"/>
+        </w:rPr>
+      </w:r>
+    </w:p>
+    <w:p>
+      <w:pPr>
+        <w:ind w:left="0" w:firstLine="0"/>
+        <w:rPr>
+          <w:color w:val="4a86e8"/>
+        </w:rPr>
+      </w:pPr>
+      <w:r>
+        <w:rPr>
+          <w:color w:val="4a86e8"/>
+          <w:rtl w:val="0"/>
+        </w:rPr>
+        <w:t xml:space="preserve">Dogfish: we have embryos, mom eyes, and spines for the ones in the table. Cindy and Beth (and Allen?) will age the spines. We have fewer than we had wanted (9/20 pairs). May allow more flexibility for additional samples in other analyses (e.g., PSS age validation part).</w:t>
+      </w:r>
+    </w:p>
+    <w:p>
+      <w:pPr>
+        <w:ind w:left="0" w:firstLine="0"/>
+        <w:rPr>
+          <w:color w:val="4a86e8"/>
+        </w:rPr>
+      </w:pPr>
+      <w:r>
+        <w:rPr>
+          <w:rtl w:val="0"/>
+        </w:rPr>
+      </w:r>
+    </w:p>
+    <w:p>
+      <w:pPr>
+        <w:ind w:left="0" w:firstLine="0"/>
+        <w:rPr>
+          <w:color w:val="4a86e8"/>
+        </w:rPr>
+      </w:pPr>
+      <w:r>
+        <w:rPr>
+          <w:color w:val="4a86e8"/>
+          <w:rtl w:val="0"/>
+        </w:rPr>
+        <w:t xml:space="preserve">Dan thinks getting 4 layers per lens (especially PSS) will be doable. The core is usually easy to identify visually and by no more delamination. Sometimes there are factors beyond control (e.g., compare left and right eyes - may be hard to control for delamination at same layer of eye). Hard to control the rate of delamination. Which layer is which? Sometimes it can take a long time for the process (start and stop). Assess how many layers he can get and then combine later. Test effect of discrete vs combining the left and right against each other? May have to adjust plans depending on how the process goes. Best plan would be to get as many layers from lens as possible and then go from there. </w:t>
+      </w:r>
+    </w:p>
+    <w:p>
+      <w:pPr>
+        <w:ind w:left="0" w:firstLine="0"/>
+        <w:rPr>
+          <w:color w:val="4a86e8"/>
+        </w:rPr>
+      </w:pPr>
+      <w:r>
+        <w:rPr>
+          <w:color w:val="4a86e8"/>
+          <w:rtl w:val="0"/>
+        </w:rPr>
+        <w:t xml:space="preserve">Dan thinks there may be enough material from each layer that we could rerun AMS - could be a good way to compensate for fewer SD. Limiting factor = 50 mL falcon tube - not enough water for bigger lenses. May have to go above 50 mL (split among multiple falcon tube)-could get complicated to keep track of layers. Will need more supplies - racks, more tubes. Sharpie is OK to label tubes.</w:t>
+      </w:r>
+    </w:p>
+    <w:p>
+      <w:pPr>
+        <w:ind w:left="0" w:firstLine="0"/>
+        <w:rPr>
+          <w:color w:val="4a86e8"/>
+        </w:rPr>
+      </w:pPr>
+      <w:r>
+        <w:rPr>
+          <w:rtl w:val="0"/>
+        </w:rPr>
+      </w:r>
+    </w:p>
+    <w:p>
+      <w:pPr>
+        <w:ind w:left="0" w:firstLine="0"/>
+        <w:rPr>
+          <w:color w:val="4a86e8"/>
+        </w:rPr>
+      </w:pPr>
+      <w:r>
+        <w:rPr>
+          <w:color w:val="4a86e8"/>
+          <w:rtl w:val="0"/>
+        </w:rPr>
+        <w:t xml:space="preserve">Too many layers may not be good because the samples could get too small (especially for the part separately soluble vs insoluble). Target mass ~ 200 ug. Budget is based on compact. Subsamples for amino acids will need to come from these samples too. For CSIA-AA, Taylor will check on min sample mass (may want to test to determine extraction efficiency-ideally after protein extraction that Bruce is doing). For bulk, more flexibility in sample mass (probably can be done with ~50 ug but Taylor will check) - sounds like there should be plenty of material.</w:t>
+      </w:r>
+    </w:p>
+    <w:p>
+      <w:pPr>
+        <w:ind w:left="0" w:firstLine="0"/>
+        <w:rPr>
+          <w:color w:val="4a86e8"/>
+        </w:rPr>
+      </w:pPr>
+      <w:r>
+        <w:rPr>
+          <w:color w:val="4a86e8"/>
+          <w:rtl w:val="0"/>
+        </w:rPr>
+        <w:t xml:space="preserve">Outer layer includes lens capsule and produces a lot of material- could contain embryonic material.</w:t>
+      </w:r>
+    </w:p>
+    <w:p>
+      <w:pPr>
+        <w:ind w:left="0" w:firstLine="0"/>
+        <w:rPr>
+          <w:color w:val="4a86e8"/>
+        </w:rPr>
+      </w:pPr>
+      <w:r>
+        <w:rPr>
+          <w:color w:val="4a86e8"/>
+          <w:rtl w:val="0"/>
+        </w:rPr>
+        <w:t xml:space="preserve">Can’t remove lens from solution during delamination process. One of Dan’s students is brainstorming ways to measure. Could take a picture of lens in beaker with known-size object (e.g., graph paper). Would need to figure out how </w:t>
+      </w:r>
+      <w:commentRangeStart w:id="0"/>
+      <w:commentRangeStart w:id="1"/>
+      <w:commentRangeStart w:id="2"/>
+      <w:r>
+        <w:rPr>
+          <w:color w:val="4a86e8"/>
+          <w:rtl w:val="0"/>
+        </w:rPr>
+        <w:t xml:space="preserve">accurate</w:t>
+      </w:r>
+      <w:commentRangeEnd w:id="0"/>
+      <w:r>
+        <w:commentReference w:id="0"/>
+      </w:r>
+      <w:commentRangeEnd w:id="1"/>
+      <w:r>
+        <w:commentReference w:id="1"/>
+      </w:r>
+      <w:commentRangeEnd w:id="2"/>
+      <w:r>
+        <w:commentReference w:id="2"/>
+      </w:r>
+      <w:r>
+        <w:rPr>
+          <w:color w:val="4a86e8"/>
+          <w:rtl w:val="0"/>
+        </w:rPr>
+        <w:t xml:space="preserve"> this would be though. Revisit whether this is feasible and adds to much time to process.</w:t>
+      </w:r>
+    </w:p>
+    <w:p>
+      <w:pPr>
+        <w:ind w:left="0" w:firstLine="0"/>
+        <w:rPr>
+          <w:color w:val="4a86e8"/>
+        </w:rPr>
+      </w:pPr>
+      <w:r>
+        <w:rPr>
+          <w:rtl w:val="0"/>
+        </w:rPr>
+      </w:r>
+    </w:p>
+    <w:p>
+      <w:pPr>
+        <w:ind w:left="0" w:firstLine="0"/>
+        <w:rPr>
+          <w:color w:val="4a86e8"/>
+        </w:rPr>
+      </w:pPr>
+      <w:r>
+        <w:rPr>
+          <w:color w:val="4a86e8"/>
+          <w:rtl w:val="0"/>
+        </w:rPr>
+        <w:t xml:space="preserve">Numbering scheme - specimen ID + layer ID (and eye side)</w:t>
+      </w:r>
+    </w:p>
+    <w:p>
+      <w:pPr>
+        <w:ind w:left="0" w:firstLine="0"/>
+        <w:rPr>
+          <w:color w:val="4a86e8"/>
+        </w:rPr>
+      </w:pPr>
+      <w:commentRangeStart w:id="3"/>
+      <w:commentRangeStart w:id="4"/>
+      <w:commentRangeStart w:id="5"/>
+      <w:r>
+        <w:rPr>
+          <w:color w:val="4a86e8"/>
+          <w:rtl w:val="0"/>
+        </w:rPr>
+        <w:t xml:space="preserve">Preference for easily sortable labeling e.g. species, spec#, sample type, layer #</w:t>
+      </w:r>
+    </w:p>
+    <w:p>
+      <w:pPr>
+        <w:ind w:left="0" w:firstLine="0"/>
+        <w:rPr>
+          <w:color w:val="4a86e8"/>
+        </w:rPr>
+      </w:pPr>
+      <w:r>
+        <w:rPr>
+          <w:color w:val="4a86e8"/>
+          <w:rtl w:val="0"/>
+        </w:rPr>
+        <w:t xml:space="preserve">E.g., sleeper shark specimen 5, eyeA, layer 3 = PSS005_A_L3, spiny dogfish specimen 3, embryo1, layer 1 = SD003_E1_L1</w:t>
+      </w:r>
+    </w:p>
+    <w:p>
+      <w:pPr>
+        <w:ind w:left="0" w:firstLine="0"/>
+        <w:rPr>
+          <w:color w:val="4a86e8"/>
+        </w:rPr>
+      </w:pPr>
+      <w:r>
+        <w:rPr>
+          <w:color w:val="4a86e8"/>
+          <w:rtl w:val="0"/>
+        </w:rPr>
+        <w:t xml:space="preserve">Potential samples:</w:t>
+      </w:r>
+    </w:p>
+    <w:p>
+      <w:pPr>
+        <w:ind w:left="0" w:firstLine="0"/>
+        <w:rPr>
+          <w:color w:val="4a86e8"/>
+        </w:rPr>
+      </w:pPr>
+      <w:r>
+        <w:rPr>
+          <w:color w:val="4a86e8"/>
+          <w:rtl w:val="0"/>
+        </w:rPr>
+        <w:t xml:space="preserve">Eye A = A</w:t>
+      </w:r>
+    </w:p>
+    <w:p>
+      <w:pPr>
+        <w:ind w:left="0" w:firstLine="0"/>
+        <w:rPr>
+          <w:color w:val="4a86e8"/>
+        </w:rPr>
+      </w:pPr>
+      <w:r>
+        <w:rPr>
+          <w:color w:val="4a86e8"/>
+          <w:rtl w:val="0"/>
+        </w:rPr>
+        <w:t xml:space="preserve">Eye B = B</w:t>
+      </w:r>
+    </w:p>
+    <w:p>
+      <w:pPr>
+        <w:ind w:left="0" w:firstLine="0"/>
+        <w:rPr>
+          <w:color w:val="4a86e8"/>
+        </w:rPr>
+      </w:pPr>
+      <w:r>
+        <w:rPr>
+          <w:color w:val="4a86e8"/>
+          <w:rtl w:val="0"/>
+        </w:rPr>
+        <w:t xml:space="preserve">Eye Left = L</w:t>
+      </w:r>
+    </w:p>
+    <w:p>
+      <w:pPr>
+        <w:ind w:left="0" w:firstLine="0"/>
+        <w:rPr>
+          <w:color w:val="4a86e8"/>
+        </w:rPr>
+      </w:pPr>
+      <w:r>
+        <w:rPr>
+          <w:color w:val="4a86e8"/>
+          <w:rtl w:val="0"/>
+        </w:rPr>
+        <w:t xml:space="preserve">Eye Right = R</w:t>
+      </w:r>
+    </w:p>
+    <w:p>
+      <w:pPr>
+        <w:ind w:left="0" w:firstLine="0"/>
+        <w:rPr>
+          <w:color w:val="4a86e8"/>
+        </w:rPr>
+      </w:pPr>
+      <w:r>
+        <w:rPr>
+          <w:color w:val="4a86e8"/>
+          <w:rtl w:val="0"/>
+        </w:rPr>
+        <w:t xml:space="preserve">Embryo 1 = E1</w:t>
+      </w:r>
+    </w:p>
+    <w:p>
+      <w:pPr>
+        <w:ind w:left="0" w:firstLine="0"/>
+        <w:rPr>
+          <w:color w:val="4a86e8"/>
+        </w:rPr>
+      </w:pPr>
+      <w:r>
+        <w:rPr>
+          <w:color w:val="4a86e8"/>
+          <w:rtl w:val="0"/>
+        </w:rPr>
+        <w:t xml:space="preserve">Embryo 2, etc = E2</w:t>
+      </w:r>
+    </w:p>
+    <w:p>
+      <w:pPr>
+        <w:ind w:left="0" w:firstLine="0"/>
+        <w:rPr>
+          <w:color w:val="4a86e8"/>
+        </w:rPr>
+      </w:pPr>
+      <w:r>
+        <w:rPr>
+          <w:color w:val="4a86e8"/>
+          <w:rtl w:val="0"/>
+        </w:rPr>
+        <w:t xml:space="preserve">Spine = S</w:t>
+      </w:r>
+    </w:p>
+    <w:p>
+      <w:pPr>
+        <w:ind w:left="0" w:firstLine="0"/>
+        <w:rPr>
+          <w:color w:val="4a86e8"/>
+        </w:rPr>
+      </w:pPr>
+      <w:r>
+        <w:rPr>
+          <w:color w:val="4a86e8"/>
+          <w:rtl w:val="0"/>
+        </w:rPr>
+        <w:t xml:space="preserve">Candle (effectively an embryo, but too early in gestation, we have one dogfish like this) = C</w:t>
+      </w:r>
+      <w:commentRangeEnd w:id="3"/>
+      <w:r>
+        <w:commentReference w:id="3"/>
+      </w:r>
+      <w:commentRangeEnd w:id="4"/>
+      <w:r>
+        <w:commentReference w:id="4"/>
+      </w:r>
+      <w:commentRangeEnd w:id="5"/>
+      <w:r>
+        <w:commentReference w:id="5"/>
+      </w:r>
       <w:r>
         <w:rPr>
           <w:rtl w:val="0"/>
@@ -730,7 +1268,7 @@
           <wp:inline distB="114300" distT="114300" distL="114300" distR="114300">
             <wp:extent cx="5943600" cy="3162300"/>
             <wp:effectExtent b="0" l="0" r="0" t="0"/>
-            <wp:docPr id="1" name="image2.png"/>
+            <wp:docPr id="3" name="image2.png"/>
             <a:graphic>
               <a:graphicData uri="http://schemas.openxmlformats.org/drawingml/2006/picture">
                 <pic:pic>
@@ -739,7 +1277,7 @@
                     <pic:cNvPicPr preferRelativeResize="0"/>
                   </pic:nvPicPr>
                   <pic:blipFill>
-                    <a:blip r:embed="rId11"/>
+                    <a:blip r:embed="rId12"/>
                     <a:srcRect b="0" l="0" r="0" t="0"/>
                     <a:stretch>
                       <a:fillRect/>
@@ -781,13 +1319,15 @@
       <w:pPr>
         <w:rPr/>
       </w:pPr>
+      <w:commentRangeStart w:id="6"/>
+      <w:commentRangeStart w:id="7"/>
       <w:r>
         <w:rPr/>
         <w:drawing>
           <wp:inline distB="114300" distT="114300" distL="114300" distR="114300">
             <wp:extent cx="5943600" cy="3543300"/>
             <wp:effectExtent b="0" l="0" r="0" t="0"/>
-            <wp:docPr id="2" name="image1.png"/>
+            <wp:docPr id="1" name="image1.png"/>
             <a:graphic>
               <a:graphicData uri="http://schemas.openxmlformats.org/drawingml/2006/picture">
                 <pic:pic>
@@ -796,7 +1336,7 @@
                     <pic:cNvPicPr preferRelativeResize="0"/>
                   </pic:nvPicPr>
                   <pic:blipFill>
-                    <a:blip r:embed="rId12"/>
+                    <a:blip r:embed="rId13"/>
                     <a:srcRect b="0" l="0" r="0" t="0"/>
                     <a:stretch>
                       <a:fillRect/>
@@ -816,6 +1356,14 @@
           </wp:inline>
         </w:drawing>
       </w:r>
+      <w:commentRangeEnd w:id="6"/>
+      <w:r>
+        <w:commentReference w:id="6"/>
+      </w:r>
+      <w:commentRangeEnd w:id="7"/>
+      <w:r>
+        <w:commentReference w:id="7"/>
+      </w:r>
       <w:r>
         <w:rPr>
           <w:rtl w:val="0"/>
@@ -827,13 +1375,1904 @@
         <w:pStyle w:val="Heading2"/>
         <w:rPr/>
       </w:pPr>
-      <w:bookmarkStart w:colFirst="0" w:colLast="0" w:name="_dxj290vee5bb" w:id="6"/>
-      <w:bookmarkEnd w:id="6"/>
+      <w:bookmarkStart w:colFirst="0" w:colLast="0" w:name="_fobvl8u799ku" w:id="7"/>
+      <w:bookmarkEnd w:id="7"/>
+      <w:r>
+        <w:rPr>
+          <w:rtl w:val="0"/>
+        </w:rPr>
+        <w:t xml:space="preserve">Dogfish samples available</w:t>
+      </w:r>
+    </w:p>
+    <w:p>
+      <w:pPr>
+        <w:rPr/>
+      </w:pPr>
+      <w:r>
+        <w:rPr>
+          <w:rtl w:val="0"/>
+        </w:rPr>
+        <w:t xml:space="preserve">What samples are in Dan’s freezers already, are they part of the below list?</w:t>
+      </w:r>
+    </w:p>
+    <w:p>
+      <w:pPr>
+        <w:rPr/>
+      </w:pPr>
+      <w:r>
+        <w:rPr>
+          <w:rtl w:val="0"/>
+        </w:rPr>
+        <w:t xml:space="preserve">Below are longline survey samples, missing length data for 2020 samples, but still digging. Is it worth collecting in the summer of 2024? Large pregnant females are getting hard to find (scary on it’s own).</w:t>
+      </w:r>
+    </w:p>
+    <w:tbl>
+      <w:tblPr>
+        <w:tblStyle w:val="Table1"/>
+        <w:tblW w:w="6920.0" w:type="dxa"/>
+        <w:jc w:val="left"/>
+        <w:tblBorders>
+          <w:top w:color="000000" w:space="0" w:sz="0" w:val="nil"/>
+          <w:left w:color="000000" w:space="0" w:sz="0" w:val="nil"/>
+          <w:bottom w:color="000000" w:space="0" w:sz="0" w:val="nil"/>
+          <w:right w:color="000000" w:space="0" w:sz="0" w:val="nil"/>
+          <w:insideH w:color="000000" w:space="0" w:sz="0" w:val="nil"/>
+          <w:insideV w:color="000000" w:space="0" w:sz="0" w:val="nil"/>
+        </w:tblBorders>
+        <w:tblLayout w:type="fixed"/>
+        <w:tblLook w:val="0600"/>
+      </w:tblPr>
+      <w:tblGrid>
+        <w:gridCol w:w="2645"/>
+        <w:gridCol w:w="965"/>
+        <w:gridCol w:w="1445"/>
+        <w:gridCol w:w="1865"/>
+        <w:tblGridChange w:id="0">
+          <w:tblGrid>
+            <w:gridCol w:w="2645"/>
+            <w:gridCol w:w="965"/>
+            <w:gridCol w:w="1445"/>
+            <w:gridCol w:w="1865"/>
+          </w:tblGrid>
+        </w:tblGridChange>
+      </w:tblGrid>
+      <w:tr>
+        <w:trPr>
+          <w:cantSplit w:val="0"/>
+          <w:trHeight w:val="285" w:hRule="atLeast"/>
+          <w:tblHeader w:val="0"/>
+        </w:trPr>
+        <w:tc>
+          <w:tcPr>
+            <w:tcBorders>
+              <w:top w:color="000000" w:space="0" w:sz="0" w:val="nil"/>
+              <w:left w:color="000000" w:space="0" w:sz="0" w:val="nil"/>
+              <w:bottom w:color="000000" w:space="0" w:sz="0" w:val="nil"/>
+              <w:right w:color="000000" w:space="0" w:sz="0" w:val="nil"/>
+            </w:tcBorders>
+            <w:tcMar>
+              <w:top w:w="100.0" w:type="dxa"/>
+              <w:left w:w="100.0" w:type="dxa"/>
+              <w:bottom w:w="100.0" w:type="dxa"/>
+              <w:right w:w="100.0" w:type="dxa"/>
+            </w:tcMar>
+            <w:vAlign w:val="top"/>
+          </w:tcPr>
+          <w:p>
+            <w:pPr>
+              <w:keepNext w:val="0"/>
+              <w:keepLines w:val="0"/>
+              <w:pageBreakBefore w:val="0"/>
+              <w:widowControl w:val="0"/>
+              <w:pBdr>
+                <w:top w:space="0" w:sz="0" w:val="nil"/>
+                <w:left w:space="0" w:sz="0" w:val="nil"/>
+                <w:bottom w:space="0" w:sz="0" w:val="nil"/>
+                <w:right w:space="0" w:sz="0" w:val="nil"/>
+                <w:between w:space="0" w:sz="0" w:val="nil"/>
+              </w:pBdr>
+              <w:shd w:fill="auto" w:val="clear"/>
+              <w:spacing w:after="0" w:before="0" w:line="240" w:lineRule="auto"/>
+              <w:ind w:left="0" w:right="0" w:firstLine="0"/>
+              <w:jc w:val="left"/>
+              <w:rPr/>
+            </w:pPr>
+            <w:r>
+              <w:rPr>
+                <w:rtl w:val="0"/>
+              </w:rPr>
+              <w:t xml:space="preserve">Species</w:t>
+            </w:r>
+          </w:p>
+        </w:tc>
+        <w:tc>
+          <w:tcPr>
+            <w:tcBorders>
+              <w:top w:color="000000" w:space="0" w:sz="0" w:val="nil"/>
+              <w:left w:color="000000" w:space="0" w:sz="0" w:val="nil"/>
+              <w:bottom w:color="000000" w:space="0" w:sz="0" w:val="nil"/>
+              <w:right w:color="000000" w:space="0" w:sz="0" w:val="nil"/>
+            </w:tcBorders>
+            <w:tcMar>
+              <w:top w:w="100.0" w:type="dxa"/>
+              <w:left w:w="100.0" w:type="dxa"/>
+              <w:bottom w:w="100.0" w:type="dxa"/>
+              <w:right w:w="100.0" w:type="dxa"/>
+            </w:tcMar>
+            <w:vAlign w:val="top"/>
+          </w:tcPr>
+          <w:p>
+            <w:pPr>
+              <w:keepNext w:val="0"/>
+              <w:keepLines w:val="0"/>
+              <w:pageBreakBefore w:val="0"/>
+              <w:widowControl w:val="0"/>
+              <w:pBdr>
+                <w:top w:space="0" w:sz="0" w:val="nil"/>
+                <w:left w:space="0" w:sz="0" w:val="nil"/>
+                <w:bottom w:space="0" w:sz="0" w:val="nil"/>
+                <w:right w:space="0" w:sz="0" w:val="nil"/>
+                <w:between w:space="0" w:sz="0" w:val="nil"/>
+              </w:pBdr>
+              <w:shd w:fill="auto" w:val="clear"/>
+              <w:spacing w:after="0" w:before="0" w:line="240" w:lineRule="auto"/>
+              <w:ind w:left="0" w:right="0" w:firstLine="0"/>
+              <w:jc w:val="left"/>
+              <w:rPr/>
+            </w:pPr>
+            <w:r>
+              <w:rPr>
+                <w:rtl w:val="0"/>
+              </w:rPr>
+              <w:t xml:space="preserve">Source</w:t>
+            </w:r>
+          </w:p>
+        </w:tc>
+        <w:tc>
+          <w:tcPr>
+            <w:tcBorders>
+              <w:top w:color="000000" w:space="0" w:sz="0" w:val="nil"/>
+              <w:left w:color="000000" w:space="0" w:sz="0" w:val="nil"/>
+              <w:bottom w:color="000000" w:space="0" w:sz="0" w:val="nil"/>
+              <w:right w:color="000000" w:space="0" w:sz="0" w:val="nil"/>
+            </w:tcBorders>
+            <w:tcMar>
+              <w:top w:w="100.0" w:type="dxa"/>
+              <w:left w:w="100.0" w:type="dxa"/>
+              <w:bottom w:w="100.0" w:type="dxa"/>
+              <w:right w:w="100.0" w:type="dxa"/>
+            </w:tcMar>
+            <w:vAlign w:val="top"/>
+          </w:tcPr>
+          <w:p>
+            <w:pPr>
+              <w:keepNext w:val="0"/>
+              <w:keepLines w:val="0"/>
+              <w:pageBreakBefore w:val="0"/>
+              <w:widowControl w:val="0"/>
+              <w:pBdr>
+                <w:top w:space="0" w:sz="0" w:val="nil"/>
+                <w:left w:space="0" w:sz="0" w:val="nil"/>
+                <w:bottom w:space="0" w:sz="0" w:val="nil"/>
+                <w:right w:space="0" w:sz="0" w:val="nil"/>
+                <w:between w:space="0" w:sz="0" w:val="nil"/>
+              </w:pBdr>
+              <w:shd w:fill="auto" w:val="clear"/>
+              <w:spacing w:after="0" w:before="0" w:line="240" w:lineRule="auto"/>
+              <w:ind w:left="0" w:right="0" w:firstLine="0"/>
+              <w:jc w:val="left"/>
+              <w:rPr/>
+            </w:pPr>
+            <w:r>
+              <w:rPr>
+                <w:rtl w:val="0"/>
+              </w:rPr>
+              <w:t xml:space="preserve">Length_cm</w:t>
+            </w:r>
+          </w:p>
+        </w:tc>
+        <w:tc>
+          <w:tcPr>
+            <w:tcBorders>
+              <w:top w:color="000000" w:space="0" w:sz="0" w:val="nil"/>
+              <w:left w:color="000000" w:space="0" w:sz="0" w:val="nil"/>
+              <w:bottom w:color="000000" w:space="0" w:sz="0" w:val="nil"/>
+              <w:right w:color="000000" w:space="0" w:sz="0" w:val="nil"/>
+            </w:tcBorders>
+            <w:tcMar>
+              <w:top w:w="100.0" w:type="dxa"/>
+              <w:left w:w="100.0" w:type="dxa"/>
+              <w:bottom w:w="100.0" w:type="dxa"/>
+              <w:right w:w="100.0" w:type="dxa"/>
+            </w:tcMar>
+            <w:vAlign w:val="top"/>
+          </w:tcPr>
+          <w:p>
+            <w:pPr>
+              <w:keepNext w:val="0"/>
+              <w:keepLines w:val="0"/>
+              <w:pageBreakBefore w:val="0"/>
+              <w:widowControl w:val="0"/>
+              <w:pBdr>
+                <w:top w:space="0" w:sz="0" w:val="nil"/>
+                <w:left w:space="0" w:sz="0" w:val="nil"/>
+                <w:bottom w:space="0" w:sz="0" w:val="nil"/>
+                <w:right w:space="0" w:sz="0" w:val="nil"/>
+                <w:between w:space="0" w:sz="0" w:val="nil"/>
+              </w:pBdr>
+              <w:shd w:fill="auto" w:val="clear"/>
+              <w:spacing w:after="0" w:before="0" w:line="240" w:lineRule="auto"/>
+              <w:ind w:left="0" w:right="0" w:firstLine="0"/>
+              <w:jc w:val="left"/>
+              <w:rPr/>
+            </w:pPr>
+            <w:r>
+              <w:rPr>
+                <w:rtl w:val="0"/>
+              </w:rPr>
+              <w:t xml:space="preserve">Length Type</w:t>
+            </w:r>
+          </w:p>
+        </w:tc>
+      </w:tr>
+      <w:tr>
+        <w:trPr>
+          <w:cantSplit w:val="0"/>
+          <w:trHeight w:val="210" w:hRule="atLeast"/>
+          <w:tblHeader w:val="0"/>
+        </w:trPr>
+        <w:tc>
+          <w:tcPr>
+            <w:tcBorders>
+              <w:top w:color="000000" w:space="0" w:sz="0" w:val="nil"/>
+              <w:left w:color="000000" w:space="0" w:sz="0" w:val="nil"/>
+              <w:bottom w:color="000000" w:space="0" w:sz="0" w:val="nil"/>
+              <w:right w:color="000000" w:space="0" w:sz="0" w:val="nil"/>
+            </w:tcBorders>
+            <w:tcMar>
+              <w:top w:w="100.0" w:type="dxa"/>
+              <w:left w:w="100.0" w:type="dxa"/>
+              <w:bottom w:w="100.0" w:type="dxa"/>
+              <w:right w:w="100.0" w:type="dxa"/>
+            </w:tcMar>
+            <w:vAlign w:val="top"/>
+          </w:tcPr>
+          <w:p>
+            <w:pPr>
+              <w:keepNext w:val="0"/>
+              <w:keepLines w:val="0"/>
+              <w:pageBreakBefore w:val="0"/>
+              <w:widowControl w:val="0"/>
+              <w:pBdr>
+                <w:top w:space="0" w:sz="0" w:val="nil"/>
+                <w:left w:space="0" w:sz="0" w:val="nil"/>
+                <w:bottom w:space="0" w:sz="0" w:val="nil"/>
+                <w:right w:space="0" w:sz="0" w:val="nil"/>
+                <w:between w:space="0" w:sz="0" w:val="nil"/>
+              </w:pBdr>
+              <w:shd w:fill="auto" w:val="clear"/>
+              <w:spacing w:after="0" w:before="0" w:line="240" w:lineRule="auto"/>
+              <w:ind w:left="0" w:right="0" w:firstLine="0"/>
+              <w:jc w:val="left"/>
+              <w:rPr/>
+            </w:pPr>
+            <w:r>
+              <w:rPr>
+                <w:rtl w:val="0"/>
+              </w:rPr>
+              <w:t xml:space="preserve">Squalus suckleyi</w:t>
+            </w:r>
+          </w:p>
+        </w:tc>
+        <w:tc>
+          <w:tcPr>
+            <w:tcBorders>
+              <w:top w:color="000000" w:space="0" w:sz="0" w:val="nil"/>
+              <w:left w:color="000000" w:space="0" w:sz="0" w:val="nil"/>
+              <w:bottom w:color="000000" w:space="0" w:sz="0" w:val="nil"/>
+              <w:right w:color="000000" w:space="0" w:sz="0" w:val="nil"/>
+            </w:tcBorders>
+            <w:tcMar>
+              <w:top w:w="100.0" w:type="dxa"/>
+              <w:left w:w="100.0" w:type="dxa"/>
+              <w:bottom w:w="100.0" w:type="dxa"/>
+              <w:right w:w="100.0" w:type="dxa"/>
+            </w:tcMar>
+            <w:vAlign w:val="top"/>
+          </w:tcPr>
+          <w:p>
+            <w:pPr>
+              <w:keepNext w:val="0"/>
+              <w:keepLines w:val="0"/>
+              <w:pageBreakBefore w:val="0"/>
+              <w:widowControl w:val="0"/>
+              <w:pBdr>
+                <w:top w:space="0" w:sz="0" w:val="nil"/>
+                <w:left w:space="0" w:sz="0" w:val="nil"/>
+                <w:bottom w:space="0" w:sz="0" w:val="nil"/>
+                <w:right w:space="0" w:sz="0" w:val="nil"/>
+                <w:between w:space="0" w:sz="0" w:val="nil"/>
+              </w:pBdr>
+              <w:shd w:fill="auto" w:val="clear"/>
+              <w:spacing w:after="0" w:before="0" w:line="240" w:lineRule="auto"/>
+              <w:ind w:left="0" w:right="0" w:firstLine="0"/>
+              <w:jc w:val="left"/>
+              <w:rPr/>
+            </w:pPr>
+            <w:r>
+              <w:rPr>
+                <w:rtl w:val="0"/>
+              </w:rPr>
+              <w:t xml:space="preserve">21LLS</w:t>
+            </w:r>
+          </w:p>
+        </w:tc>
+        <w:tc>
+          <w:tcPr>
+            <w:tcBorders>
+              <w:top w:color="000000" w:space="0" w:sz="0" w:val="nil"/>
+              <w:left w:color="000000" w:space="0" w:sz="0" w:val="nil"/>
+              <w:bottom w:color="000000" w:space="0" w:sz="0" w:val="nil"/>
+              <w:right w:color="000000" w:space="0" w:sz="0" w:val="nil"/>
+            </w:tcBorders>
+            <w:tcMar>
+              <w:top w:w="100.0" w:type="dxa"/>
+              <w:left w:w="100.0" w:type="dxa"/>
+              <w:bottom w:w="100.0" w:type="dxa"/>
+              <w:right w:w="100.0" w:type="dxa"/>
+            </w:tcMar>
+            <w:vAlign w:val="top"/>
+          </w:tcPr>
+          <w:p>
+            <w:pPr>
+              <w:keepNext w:val="0"/>
+              <w:keepLines w:val="0"/>
+              <w:pageBreakBefore w:val="0"/>
+              <w:widowControl w:val="0"/>
+              <w:pBdr>
+                <w:top w:space="0" w:sz="0" w:val="nil"/>
+                <w:left w:space="0" w:sz="0" w:val="nil"/>
+                <w:bottom w:space="0" w:sz="0" w:val="nil"/>
+                <w:right w:space="0" w:sz="0" w:val="nil"/>
+                <w:between w:space="0" w:sz="0" w:val="nil"/>
+              </w:pBdr>
+              <w:shd w:fill="auto" w:val="clear"/>
+              <w:spacing w:after="0" w:before="0" w:line="240" w:lineRule="auto"/>
+              <w:ind w:left="0" w:right="0" w:firstLine="0"/>
+              <w:jc w:val="left"/>
+              <w:rPr/>
+            </w:pPr>
+            <w:r>
+              <w:rPr>
+                <w:rtl w:val="0"/>
+              </w:rPr>
+              <w:t xml:space="preserve">91</w:t>
+            </w:r>
+          </w:p>
+        </w:tc>
+        <w:tc>
+          <w:tcPr>
+            <w:tcBorders>
+              <w:top w:color="000000" w:space="0" w:sz="0" w:val="nil"/>
+              <w:left w:color="000000" w:space="0" w:sz="0" w:val="nil"/>
+              <w:bottom w:color="000000" w:space="0" w:sz="0" w:val="nil"/>
+              <w:right w:color="000000" w:space="0" w:sz="0" w:val="nil"/>
+            </w:tcBorders>
+            <w:tcMar>
+              <w:top w:w="100.0" w:type="dxa"/>
+              <w:left w:w="100.0" w:type="dxa"/>
+              <w:bottom w:w="100.0" w:type="dxa"/>
+              <w:right w:w="100.0" w:type="dxa"/>
+            </w:tcMar>
+            <w:vAlign w:val="top"/>
+          </w:tcPr>
+          <w:p>
+            <w:pPr>
+              <w:keepNext w:val="0"/>
+              <w:keepLines w:val="0"/>
+              <w:pageBreakBefore w:val="0"/>
+              <w:widowControl w:val="0"/>
+              <w:pBdr>
+                <w:top w:space="0" w:sz="0" w:val="nil"/>
+                <w:left w:space="0" w:sz="0" w:val="nil"/>
+                <w:bottom w:space="0" w:sz="0" w:val="nil"/>
+                <w:right w:space="0" w:sz="0" w:val="nil"/>
+                <w:between w:space="0" w:sz="0" w:val="nil"/>
+              </w:pBdr>
+              <w:shd w:fill="auto" w:val="clear"/>
+              <w:spacing w:after="0" w:before="0" w:line="240" w:lineRule="auto"/>
+              <w:ind w:left="0" w:right="0" w:firstLine="0"/>
+              <w:jc w:val="left"/>
+              <w:rPr/>
+            </w:pPr>
+            <w:r>
+              <w:rPr>
+                <w:rtl w:val="0"/>
+              </w:rPr>
+              <w:t xml:space="preserve">PCL</w:t>
+            </w:r>
+          </w:p>
+        </w:tc>
+      </w:tr>
+      <w:tr>
+        <w:trPr>
+          <w:cantSplit w:val="0"/>
+          <w:trHeight w:val="165" w:hRule="atLeast"/>
+          <w:tblHeader w:val="0"/>
+        </w:trPr>
+        <w:tc>
+          <w:tcPr>
+            <w:tcBorders>
+              <w:top w:color="000000" w:space="0" w:sz="0" w:val="nil"/>
+              <w:left w:color="000000" w:space="0" w:sz="0" w:val="nil"/>
+              <w:bottom w:color="000000" w:space="0" w:sz="0" w:val="nil"/>
+              <w:right w:color="000000" w:space="0" w:sz="0" w:val="nil"/>
+            </w:tcBorders>
+            <w:tcMar>
+              <w:top w:w="100.0" w:type="dxa"/>
+              <w:left w:w="100.0" w:type="dxa"/>
+              <w:bottom w:w="100.0" w:type="dxa"/>
+              <w:right w:w="100.0" w:type="dxa"/>
+            </w:tcMar>
+            <w:vAlign w:val="top"/>
+          </w:tcPr>
+          <w:p>
+            <w:pPr>
+              <w:keepNext w:val="0"/>
+              <w:keepLines w:val="0"/>
+              <w:pageBreakBefore w:val="0"/>
+              <w:widowControl w:val="0"/>
+              <w:pBdr>
+                <w:top w:space="0" w:sz="0" w:val="nil"/>
+                <w:left w:space="0" w:sz="0" w:val="nil"/>
+                <w:bottom w:space="0" w:sz="0" w:val="nil"/>
+                <w:right w:space="0" w:sz="0" w:val="nil"/>
+                <w:between w:space="0" w:sz="0" w:val="nil"/>
+              </w:pBdr>
+              <w:shd w:fill="auto" w:val="clear"/>
+              <w:spacing w:after="0" w:before="0" w:line="240" w:lineRule="auto"/>
+              <w:ind w:left="0" w:right="0" w:firstLine="0"/>
+              <w:jc w:val="left"/>
+              <w:rPr/>
+            </w:pPr>
+            <w:r>
+              <w:rPr>
+                <w:rtl w:val="0"/>
+              </w:rPr>
+              <w:t xml:space="preserve">Squalus suckleyi</w:t>
+            </w:r>
+          </w:p>
+        </w:tc>
+        <w:tc>
+          <w:tcPr>
+            <w:tcBorders>
+              <w:top w:color="000000" w:space="0" w:sz="0" w:val="nil"/>
+              <w:left w:color="000000" w:space="0" w:sz="0" w:val="nil"/>
+              <w:bottom w:color="000000" w:space="0" w:sz="0" w:val="nil"/>
+              <w:right w:color="000000" w:space="0" w:sz="0" w:val="nil"/>
+            </w:tcBorders>
+            <w:tcMar>
+              <w:top w:w="100.0" w:type="dxa"/>
+              <w:left w:w="100.0" w:type="dxa"/>
+              <w:bottom w:w="100.0" w:type="dxa"/>
+              <w:right w:w="100.0" w:type="dxa"/>
+            </w:tcMar>
+            <w:vAlign w:val="top"/>
+          </w:tcPr>
+          <w:p>
+            <w:pPr>
+              <w:keepNext w:val="0"/>
+              <w:keepLines w:val="0"/>
+              <w:pageBreakBefore w:val="0"/>
+              <w:widowControl w:val="0"/>
+              <w:pBdr>
+                <w:top w:space="0" w:sz="0" w:val="nil"/>
+                <w:left w:space="0" w:sz="0" w:val="nil"/>
+                <w:bottom w:space="0" w:sz="0" w:val="nil"/>
+                <w:right w:space="0" w:sz="0" w:val="nil"/>
+                <w:between w:space="0" w:sz="0" w:val="nil"/>
+              </w:pBdr>
+              <w:shd w:fill="auto" w:val="clear"/>
+              <w:spacing w:after="0" w:before="0" w:line="240" w:lineRule="auto"/>
+              <w:ind w:left="0" w:right="0" w:firstLine="0"/>
+              <w:jc w:val="left"/>
+              <w:rPr/>
+            </w:pPr>
+            <w:r>
+              <w:rPr>
+                <w:rtl w:val="0"/>
+              </w:rPr>
+              <w:t xml:space="preserve">21LLS</w:t>
+            </w:r>
+          </w:p>
+        </w:tc>
+        <w:tc>
+          <w:tcPr>
+            <w:tcBorders>
+              <w:top w:color="000000" w:space="0" w:sz="0" w:val="nil"/>
+              <w:left w:color="000000" w:space="0" w:sz="0" w:val="nil"/>
+              <w:bottom w:color="000000" w:space="0" w:sz="0" w:val="nil"/>
+              <w:right w:color="000000" w:space="0" w:sz="0" w:val="nil"/>
+            </w:tcBorders>
+            <w:tcMar>
+              <w:top w:w="100.0" w:type="dxa"/>
+              <w:left w:w="100.0" w:type="dxa"/>
+              <w:bottom w:w="100.0" w:type="dxa"/>
+              <w:right w:w="100.0" w:type="dxa"/>
+            </w:tcMar>
+            <w:vAlign w:val="top"/>
+          </w:tcPr>
+          <w:p>
+            <w:pPr>
+              <w:keepNext w:val="0"/>
+              <w:keepLines w:val="0"/>
+              <w:pageBreakBefore w:val="0"/>
+              <w:widowControl w:val="0"/>
+              <w:pBdr>
+                <w:top w:space="0" w:sz="0" w:val="nil"/>
+                <w:left w:space="0" w:sz="0" w:val="nil"/>
+                <w:bottom w:space="0" w:sz="0" w:val="nil"/>
+                <w:right w:space="0" w:sz="0" w:val="nil"/>
+                <w:between w:space="0" w:sz="0" w:val="nil"/>
+              </w:pBdr>
+              <w:shd w:fill="auto" w:val="clear"/>
+              <w:spacing w:after="0" w:before="0" w:line="240" w:lineRule="auto"/>
+              <w:ind w:left="0" w:right="0" w:firstLine="0"/>
+              <w:jc w:val="left"/>
+              <w:rPr/>
+            </w:pPr>
+            <w:r>
+              <w:rPr>
+                <w:rtl w:val="0"/>
+              </w:rPr>
+              <w:t xml:space="preserve">92</w:t>
+            </w:r>
+          </w:p>
+        </w:tc>
+        <w:tc>
+          <w:tcPr>
+            <w:tcBorders>
+              <w:top w:color="000000" w:space="0" w:sz="0" w:val="nil"/>
+              <w:left w:color="000000" w:space="0" w:sz="0" w:val="nil"/>
+              <w:bottom w:color="000000" w:space="0" w:sz="0" w:val="nil"/>
+              <w:right w:color="000000" w:space="0" w:sz="0" w:val="nil"/>
+            </w:tcBorders>
+            <w:tcMar>
+              <w:top w:w="100.0" w:type="dxa"/>
+              <w:left w:w="100.0" w:type="dxa"/>
+              <w:bottom w:w="100.0" w:type="dxa"/>
+              <w:right w:w="100.0" w:type="dxa"/>
+            </w:tcMar>
+            <w:vAlign w:val="top"/>
+          </w:tcPr>
+          <w:p>
+            <w:pPr>
+              <w:keepNext w:val="0"/>
+              <w:keepLines w:val="0"/>
+              <w:pageBreakBefore w:val="0"/>
+              <w:widowControl w:val="0"/>
+              <w:pBdr>
+                <w:top w:space="0" w:sz="0" w:val="nil"/>
+                <w:left w:space="0" w:sz="0" w:val="nil"/>
+                <w:bottom w:space="0" w:sz="0" w:val="nil"/>
+                <w:right w:space="0" w:sz="0" w:val="nil"/>
+                <w:between w:space="0" w:sz="0" w:val="nil"/>
+              </w:pBdr>
+              <w:shd w:fill="auto" w:val="clear"/>
+              <w:spacing w:after="0" w:before="0" w:line="240" w:lineRule="auto"/>
+              <w:ind w:left="0" w:right="0" w:firstLine="0"/>
+              <w:jc w:val="left"/>
+              <w:rPr/>
+            </w:pPr>
+            <w:r>
+              <w:rPr>
+                <w:rtl w:val="0"/>
+              </w:rPr>
+              <w:t xml:space="preserve">PCL</w:t>
+            </w:r>
+          </w:p>
+        </w:tc>
+      </w:tr>
+      <w:tr>
+        <w:trPr>
+          <w:cantSplit w:val="0"/>
+          <w:trHeight w:val="90" w:hRule="atLeast"/>
+          <w:tblHeader w:val="0"/>
+        </w:trPr>
+        <w:tc>
+          <w:tcPr>
+            <w:tcBorders>
+              <w:top w:color="000000" w:space="0" w:sz="0" w:val="nil"/>
+              <w:left w:color="000000" w:space="0" w:sz="0" w:val="nil"/>
+              <w:bottom w:color="000000" w:space="0" w:sz="0" w:val="nil"/>
+              <w:right w:color="000000" w:space="0" w:sz="0" w:val="nil"/>
+            </w:tcBorders>
+            <w:tcMar>
+              <w:top w:w="100.0" w:type="dxa"/>
+              <w:left w:w="100.0" w:type="dxa"/>
+              <w:bottom w:w="100.0" w:type="dxa"/>
+              <w:right w:w="100.0" w:type="dxa"/>
+            </w:tcMar>
+            <w:vAlign w:val="top"/>
+          </w:tcPr>
+          <w:p>
+            <w:pPr>
+              <w:keepNext w:val="0"/>
+              <w:keepLines w:val="0"/>
+              <w:pageBreakBefore w:val="0"/>
+              <w:widowControl w:val="0"/>
+              <w:pBdr>
+                <w:top w:space="0" w:sz="0" w:val="nil"/>
+                <w:left w:space="0" w:sz="0" w:val="nil"/>
+                <w:bottom w:space="0" w:sz="0" w:val="nil"/>
+                <w:right w:space="0" w:sz="0" w:val="nil"/>
+                <w:between w:space="0" w:sz="0" w:val="nil"/>
+              </w:pBdr>
+              <w:shd w:fill="auto" w:val="clear"/>
+              <w:spacing w:after="0" w:before="0" w:line="240" w:lineRule="auto"/>
+              <w:ind w:left="0" w:right="0" w:firstLine="0"/>
+              <w:jc w:val="left"/>
+              <w:rPr/>
+            </w:pPr>
+            <w:r>
+              <w:rPr>
+                <w:rtl w:val="0"/>
+              </w:rPr>
+              <w:t xml:space="preserve">Squalus suckleyi</w:t>
+            </w:r>
+          </w:p>
+        </w:tc>
+        <w:tc>
+          <w:tcPr>
+            <w:tcBorders>
+              <w:top w:color="000000" w:space="0" w:sz="0" w:val="nil"/>
+              <w:left w:color="000000" w:space="0" w:sz="0" w:val="nil"/>
+              <w:bottom w:color="000000" w:space="0" w:sz="0" w:val="nil"/>
+              <w:right w:color="000000" w:space="0" w:sz="0" w:val="nil"/>
+            </w:tcBorders>
+            <w:tcMar>
+              <w:top w:w="100.0" w:type="dxa"/>
+              <w:left w:w="100.0" w:type="dxa"/>
+              <w:bottom w:w="100.0" w:type="dxa"/>
+              <w:right w:w="100.0" w:type="dxa"/>
+            </w:tcMar>
+            <w:vAlign w:val="top"/>
+          </w:tcPr>
+          <w:p>
+            <w:pPr>
+              <w:keepNext w:val="0"/>
+              <w:keepLines w:val="0"/>
+              <w:pageBreakBefore w:val="0"/>
+              <w:widowControl w:val="0"/>
+              <w:pBdr>
+                <w:top w:space="0" w:sz="0" w:val="nil"/>
+                <w:left w:space="0" w:sz="0" w:val="nil"/>
+                <w:bottom w:space="0" w:sz="0" w:val="nil"/>
+                <w:right w:space="0" w:sz="0" w:val="nil"/>
+                <w:between w:space="0" w:sz="0" w:val="nil"/>
+              </w:pBdr>
+              <w:shd w:fill="auto" w:val="clear"/>
+              <w:spacing w:after="0" w:before="0" w:line="240" w:lineRule="auto"/>
+              <w:ind w:left="0" w:right="0" w:firstLine="0"/>
+              <w:jc w:val="left"/>
+              <w:rPr/>
+            </w:pPr>
+            <w:r>
+              <w:rPr>
+                <w:rtl w:val="0"/>
+              </w:rPr>
+              <w:t xml:space="preserve">21LLS</w:t>
+            </w:r>
+          </w:p>
+        </w:tc>
+        <w:tc>
+          <w:tcPr>
+            <w:tcBorders>
+              <w:top w:color="000000" w:space="0" w:sz="0" w:val="nil"/>
+              <w:left w:color="000000" w:space="0" w:sz="0" w:val="nil"/>
+              <w:bottom w:color="000000" w:space="0" w:sz="0" w:val="nil"/>
+              <w:right w:color="000000" w:space="0" w:sz="0" w:val="nil"/>
+            </w:tcBorders>
+            <w:tcMar>
+              <w:top w:w="100.0" w:type="dxa"/>
+              <w:left w:w="100.0" w:type="dxa"/>
+              <w:bottom w:w="100.0" w:type="dxa"/>
+              <w:right w:w="100.0" w:type="dxa"/>
+            </w:tcMar>
+            <w:vAlign w:val="top"/>
+          </w:tcPr>
+          <w:p>
+            <w:pPr>
+              <w:keepNext w:val="0"/>
+              <w:keepLines w:val="0"/>
+              <w:pageBreakBefore w:val="0"/>
+              <w:widowControl w:val="0"/>
+              <w:pBdr>
+                <w:top w:space="0" w:sz="0" w:val="nil"/>
+                <w:left w:space="0" w:sz="0" w:val="nil"/>
+                <w:bottom w:space="0" w:sz="0" w:val="nil"/>
+                <w:right w:space="0" w:sz="0" w:val="nil"/>
+                <w:between w:space="0" w:sz="0" w:val="nil"/>
+              </w:pBdr>
+              <w:shd w:fill="auto" w:val="clear"/>
+              <w:spacing w:after="0" w:before="0" w:line="240" w:lineRule="auto"/>
+              <w:ind w:left="0" w:right="0" w:firstLine="0"/>
+              <w:jc w:val="left"/>
+              <w:rPr/>
+            </w:pPr>
+            <w:r>
+              <w:rPr>
+                <w:rtl w:val="0"/>
+              </w:rPr>
+              <w:t xml:space="preserve">91</w:t>
+            </w:r>
+          </w:p>
+        </w:tc>
+        <w:tc>
+          <w:tcPr>
+            <w:tcBorders>
+              <w:top w:color="000000" w:space="0" w:sz="0" w:val="nil"/>
+              <w:left w:color="000000" w:space="0" w:sz="0" w:val="nil"/>
+              <w:bottom w:color="000000" w:space="0" w:sz="0" w:val="nil"/>
+              <w:right w:color="000000" w:space="0" w:sz="0" w:val="nil"/>
+            </w:tcBorders>
+            <w:tcMar>
+              <w:top w:w="100.0" w:type="dxa"/>
+              <w:left w:w="100.0" w:type="dxa"/>
+              <w:bottom w:w="100.0" w:type="dxa"/>
+              <w:right w:w="100.0" w:type="dxa"/>
+            </w:tcMar>
+            <w:vAlign w:val="top"/>
+          </w:tcPr>
+          <w:p>
+            <w:pPr>
+              <w:keepNext w:val="0"/>
+              <w:keepLines w:val="0"/>
+              <w:pageBreakBefore w:val="0"/>
+              <w:widowControl w:val="0"/>
+              <w:pBdr>
+                <w:top w:space="0" w:sz="0" w:val="nil"/>
+                <w:left w:space="0" w:sz="0" w:val="nil"/>
+                <w:bottom w:space="0" w:sz="0" w:val="nil"/>
+                <w:right w:space="0" w:sz="0" w:val="nil"/>
+                <w:between w:space="0" w:sz="0" w:val="nil"/>
+              </w:pBdr>
+              <w:shd w:fill="auto" w:val="clear"/>
+              <w:spacing w:after="0" w:before="0" w:line="240" w:lineRule="auto"/>
+              <w:ind w:left="0" w:right="0" w:firstLine="0"/>
+              <w:jc w:val="left"/>
+              <w:rPr/>
+            </w:pPr>
+            <w:r>
+              <w:rPr>
+                <w:rtl w:val="0"/>
+              </w:rPr>
+              <w:t xml:space="preserve">PCL</w:t>
+            </w:r>
+          </w:p>
+        </w:tc>
+      </w:tr>
+      <w:tr>
+        <w:trPr>
+          <w:cantSplit w:val="0"/>
+          <w:trHeight w:val="90" w:hRule="atLeast"/>
+          <w:tblHeader w:val="0"/>
+        </w:trPr>
+        <w:tc>
+          <w:tcPr>
+            <w:tcBorders>
+              <w:top w:color="000000" w:space="0" w:sz="0" w:val="nil"/>
+              <w:left w:color="000000" w:space="0" w:sz="0" w:val="nil"/>
+              <w:bottom w:color="000000" w:space="0" w:sz="0" w:val="nil"/>
+              <w:right w:color="000000" w:space="0" w:sz="0" w:val="nil"/>
+            </w:tcBorders>
+            <w:tcMar>
+              <w:top w:w="100.0" w:type="dxa"/>
+              <w:left w:w="100.0" w:type="dxa"/>
+              <w:bottom w:w="100.0" w:type="dxa"/>
+              <w:right w:w="100.0" w:type="dxa"/>
+            </w:tcMar>
+            <w:vAlign w:val="top"/>
+          </w:tcPr>
+          <w:p>
+            <w:pPr>
+              <w:keepNext w:val="0"/>
+              <w:keepLines w:val="0"/>
+              <w:pageBreakBefore w:val="0"/>
+              <w:widowControl w:val="0"/>
+              <w:pBdr>
+                <w:top w:space="0" w:sz="0" w:val="nil"/>
+                <w:left w:space="0" w:sz="0" w:val="nil"/>
+                <w:bottom w:space="0" w:sz="0" w:val="nil"/>
+                <w:right w:space="0" w:sz="0" w:val="nil"/>
+                <w:between w:space="0" w:sz="0" w:val="nil"/>
+              </w:pBdr>
+              <w:shd w:fill="auto" w:val="clear"/>
+              <w:spacing w:after="0" w:before="0" w:line="240" w:lineRule="auto"/>
+              <w:ind w:left="0" w:right="0" w:firstLine="0"/>
+              <w:jc w:val="left"/>
+              <w:rPr/>
+            </w:pPr>
+            <w:r>
+              <w:rPr>
+                <w:rtl w:val="0"/>
+              </w:rPr>
+              <w:t xml:space="preserve">Squalus suckleyi</w:t>
+            </w:r>
+          </w:p>
+        </w:tc>
+        <w:tc>
+          <w:tcPr>
+            <w:tcBorders>
+              <w:top w:color="000000" w:space="0" w:sz="0" w:val="nil"/>
+              <w:left w:color="000000" w:space="0" w:sz="0" w:val="nil"/>
+              <w:bottom w:color="000000" w:space="0" w:sz="0" w:val="nil"/>
+              <w:right w:color="000000" w:space="0" w:sz="0" w:val="nil"/>
+            </w:tcBorders>
+            <w:tcMar>
+              <w:top w:w="100.0" w:type="dxa"/>
+              <w:left w:w="100.0" w:type="dxa"/>
+              <w:bottom w:w="100.0" w:type="dxa"/>
+              <w:right w:w="100.0" w:type="dxa"/>
+            </w:tcMar>
+            <w:vAlign w:val="top"/>
+          </w:tcPr>
+          <w:p>
+            <w:pPr>
+              <w:keepNext w:val="0"/>
+              <w:keepLines w:val="0"/>
+              <w:pageBreakBefore w:val="0"/>
+              <w:widowControl w:val="0"/>
+              <w:pBdr>
+                <w:top w:space="0" w:sz="0" w:val="nil"/>
+                <w:left w:space="0" w:sz="0" w:val="nil"/>
+                <w:bottom w:space="0" w:sz="0" w:val="nil"/>
+                <w:right w:space="0" w:sz="0" w:val="nil"/>
+                <w:between w:space="0" w:sz="0" w:val="nil"/>
+              </w:pBdr>
+              <w:shd w:fill="auto" w:val="clear"/>
+              <w:spacing w:after="0" w:before="0" w:line="240" w:lineRule="auto"/>
+              <w:ind w:left="0" w:right="0" w:firstLine="0"/>
+              <w:jc w:val="left"/>
+              <w:rPr/>
+            </w:pPr>
+            <w:r>
+              <w:rPr>
+                <w:rtl w:val="0"/>
+              </w:rPr>
+              <w:t xml:space="preserve">21LLS</w:t>
+            </w:r>
+          </w:p>
+        </w:tc>
+        <w:tc>
+          <w:tcPr>
+            <w:tcBorders>
+              <w:top w:color="000000" w:space="0" w:sz="0" w:val="nil"/>
+              <w:left w:color="000000" w:space="0" w:sz="0" w:val="nil"/>
+              <w:bottom w:color="000000" w:space="0" w:sz="0" w:val="nil"/>
+              <w:right w:color="000000" w:space="0" w:sz="0" w:val="nil"/>
+            </w:tcBorders>
+            <w:tcMar>
+              <w:top w:w="100.0" w:type="dxa"/>
+              <w:left w:w="100.0" w:type="dxa"/>
+              <w:bottom w:w="100.0" w:type="dxa"/>
+              <w:right w:w="100.0" w:type="dxa"/>
+            </w:tcMar>
+            <w:vAlign w:val="top"/>
+          </w:tcPr>
+          <w:p>
+            <w:pPr>
+              <w:keepNext w:val="0"/>
+              <w:keepLines w:val="0"/>
+              <w:pageBreakBefore w:val="0"/>
+              <w:widowControl w:val="0"/>
+              <w:pBdr>
+                <w:top w:space="0" w:sz="0" w:val="nil"/>
+                <w:left w:space="0" w:sz="0" w:val="nil"/>
+                <w:bottom w:space="0" w:sz="0" w:val="nil"/>
+                <w:right w:space="0" w:sz="0" w:val="nil"/>
+                <w:between w:space="0" w:sz="0" w:val="nil"/>
+              </w:pBdr>
+              <w:shd w:fill="auto" w:val="clear"/>
+              <w:spacing w:after="0" w:before="0" w:line="240" w:lineRule="auto"/>
+              <w:ind w:left="0" w:right="0" w:firstLine="0"/>
+              <w:jc w:val="left"/>
+              <w:rPr/>
+            </w:pPr>
+            <w:r>
+              <w:rPr>
+                <w:rtl w:val="0"/>
+              </w:rPr>
+              <w:t xml:space="preserve">90</w:t>
+            </w:r>
+          </w:p>
+        </w:tc>
+        <w:tc>
+          <w:tcPr>
+            <w:tcBorders>
+              <w:top w:color="000000" w:space="0" w:sz="0" w:val="nil"/>
+              <w:left w:color="000000" w:space="0" w:sz="0" w:val="nil"/>
+              <w:bottom w:color="000000" w:space="0" w:sz="0" w:val="nil"/>
+              <w:right w:color="000000" w:space="0" w:sz="0" w:val="nil"/>
+            </w:tcBorders>
+            <w:tcMar>
+              <w:top w:w="100.0" w:type="dxa"/>
+              <w:left w:w="100.0" w:type="dxa"/>
+              <w:bottom w:w="100.0" w:type="dxa"/>
+              <w:right w:w="100.0" w:type="dxa"/>
+            </w:tcMar>
+            <w:vAlign w:val="top"/>
+          </w:tcPr>
+          <w:p>
+            <w:pPr>
+              <w:keepNext w:val="0"/>
+              <w:keepLines w:val="0"/>
+              <w:pageBreakBefore w:val="0"/>
+              <w:widowControl w:val="0"/>
+              <w:pBdr>
+                <w:top w:space="0" w:sz="0" w:val="nil"/>
+                <w:left w:space="0" w:sz="0" w:val="nil"/>
+                <w:bottom w:space="0" w:sz="0" w:val="nil"/>
+                <w:right w:space="0" w:sz="0" w:val="nil"/>
+                <w:between w:space="0" w:sz="0" w:val="nil"/>
+              </w:pBdr>
+              <w:shd w:fill="auto" w:val="clear"/>
+              <w:spacing w:after="0" w:before="0" w:line="240" w:lineRule="auto"/>
+              <w:ind w:left="0" w:right="0" w:firstLine="0"/>
+              <w:jc w:val="left"/>
+              <w:rPr/>
+            </w:pPr>
+            <w:r>
+              <w:rPr>
+                <w:rtl w:val="0"/>
+              </w:rPr>
+              <w:t xml:space="preserve">PCL</w:t>
+            </w:r>
+          </w:p>
+        </w:tc>
+      </w:tr>
+      <w:tr>
+        <w:trPr>
+          <w:cantSplit w:val="0"/>
+          <w:trHeight w:val="132.978515625" w:hRule="atLeast"/>
+          <w:tblHeader w:val="0"/>
+        </w:trPr>
+        <w:tc>
+          <w:tcPr>
+            <w:tcBorders>
+              <w:top w:color="000000" w:space="0" w:sz="0" w:val="nil"/>
+              <w:left w:color="000000" w:space="0" w:sz="0" w:val="nil"/>
+              <w:bottom w:color="000000" w:space="0" w:sz="0" w:val="nil"/>
+              <w:right w:color="000000" w:space="0" w:sz="0" w:val="nil"/>
+            </w:tcBorders>
+            <w:tcMar>
+              <w:top w:w="100.0" w:type="dxa"/>
+              <w:left w:w="100.0" w:type="dxa"/>
+              <w:bottom w:w="100.0" w:type="dxa"/>
+              <w:right w:w="100.0" w:type="dxa"/>
+            </w:tcMar>
+            <w:vAlign w:val="top"/>
+          </w:tcPr>
+          <w:p>
+            <w:pPr>
+              <w:keepNext w:val="0"/>
+              <w:keepLines w:val="0"/>
+              <w:pageBreakBefore w:val="0"/>
+              <w:widowControl w:val="0"/>
+              <w:pBdr>
+                <w:top w:space="0" w:sz="0" w:val="nil"/>
+                <w:left w:space="0" w:sz="0" w:val="nil"/>
+                <w:bottom w:space="0" w:sz="0" w:val="nil"/>
+                <w:right w:space="0" w:sz="0" w:val="nil"/>
+                <w:between w:space="0" w:sz="0" w:val="nil"/>
+              </w:pBdr>
+              <w:shd w:fill="auto" w:val="clear"/>
+              <w:spacing w:after="0" w:before="0" w:line="240" w:lineRule="auto"/>
+              <w:ind w:left="0" w:right="0" w:firstLine="0"/>
+              <w:jc w:val="left"/>
+              <w:rPr/>
+            </w:pPr>
+            <w:r>
+              <w:rPr>
+                <w:rtl w:val="0"/>
+              </w:rPr>
+              <w:t xml:space="preserve">Squalus suckleyi</w:t>
+            </w:r>
+          </w:p>
+        </w:tc>
+        <w:tc>
+          <w:tcPr>
+            <w:tcBorders>
+              <w:top w:color="000000" w:space="0" w:sz="0" w:val="nil"/>
+              <w:left w:color="000000" w:space="0" w:sz="0" w:val="nil"/>
+              <w:bottom w:color="000000" w:space="0" w:sz="0" w:val="nil"/>
+              <w:right w:color="000000" w:space="0" w:sz="0" w:val="nil"/>
+            </w:tcBorders>
+            <w:tcMar>
+              <w:top w:w="100.0" w:type="dxa"/>
+              <w:left w:w="100.0" w:type="dxa"/>
+              <w:bottom w:w="100.0" w:type="dxa"/>
+              <w:right w:w="100.0" w:type="dxa"/>
+            </w:tcMar>
+            <w:vAlign w:val="top"/>
+          </w:tcPr>
+          <w:p>
+            <w:pPr>
+              <w:keepNext w:val="0"/>
+              <w:keepLines w:val="0"/>
+              <w:pageBreakBefore w:val="0"/>
+              <w:widowControl w:val="0"/>
+              <w:pBdr>
+                <w:top w:space="0" w:sz="0" w:val="nil"/>
+                <w:left w:space="0" w:sz="0" w:val="nil"/>
+                <w:bottom w:space="0" w:sz="0" w:val="nil"/>
+                <w:right w:space="0" w:sz="0" w:val="nil"/>
+                <w:between w:space="0" w:sz="0" w:val="nil"/>
+              </w:pBdr>
+              <w:shd w:fill="auto" w:val="clear"/>
+              <w:spacing w:after="0" w:before="0" w:line="240" w:lineRule="auto"/>
+              <w:ind w:left="0" w:right="0" w:firstLine="0"/>
+              <w:jc w:val="left"/>
+              <w:rPr/>
+            </w:pPr>
+            <w:r>
+              <w:rPr>
+                <w:rtl w:val="0"/>
+              </w:rPr>
+              <w:t xml:space="preserve">20LLS</w:t>
+            </w:r>
+          </w:p>
+        </w:tc>
+        <w:tc>
+          <w:tcPr>
+            <w:tcBorders>
+              <w:top w:color="000000" w:space="0" w:sz="0" w:val="nil"/>
+              <w:left w:color="000000" w:space="0" w:sz="0" w:val="nil"/>
+              <w:bottom w:color="000000" w:space="0" w:sz="0" w:val="nil"/>
+              <w:right w:color="000000" w:space="0" w:sz="0" w:val="nil"/>
+            </w:tcBorders>
+            <w:tcMar>
+              <w:top w:w="100.0" w:type="dxa"/>
+              <w:left w:w="100.0" w:type="dxa"/>
+              <w:bottom w:w="100.0" w:type="dxa"/>
+              <w:right w:w="100.0" w:type="dxa"/>
+            </w:tcMar>
+            <w:vAlign w:val="top"/>
+          </w:tcPr>
+          <w:p>
+            <w:pPr>
+              <w:keepNext w:val="0"/>
+              <w:keepLines w:val="0"/>
+              <w:pageBreakBefore w:val="0"/>
+              <w:widowControl w:val="0"/>
+              <w:pBdr>
+                <w:top w:space="0" w:sz="0" w:val="nil"/>
+                <w:left w:space="0" w:sz="0" w:val="nil"/>
+                <w:bottom w:space="0" w:sz="0" w:val="nil"/>
+                <w:right w:space="0" w:sz="0" w:val="nil"/>
+                <w:between w:space="0" w:sz="0" w:val="nil"/>
+              </w:pBdr>
+              <w:shd w:fill="auto" w:val="clear"/>
+              <w:spacing w:after="0" w:before="0" w:line="240" w:lineRule="auto"/>
+              <w:ind w:left="0" w:right="0" w:firstLine="0"/>
+              <w:jc w:val="left"/>
+              <w:rPr/>
+            </w:pPr>
+            <w:r>
+              <w:rPr>
+                <w:rtl w:val="0"/>
+              </w:rPr>
+            </w:r>
+          </w:p>
+        </w:tc>
+        <w:tc>
+          <w:tcPr>
+            <w:tcBorders>
+              <w:top w:color="000000" w:space="0" w:sz="0" w:val="nil"/>
+              <w:left w:color="000000" w:space="0" w:sz="0" w:val="nil"/>
+              <w:bottom w:color="000000" w:space="0" w:sz="0" w:val="nil"/>
+              <w:right w:color="000000" w:space="0" w:sz="0" w:val="nil"/>
+            </w:tcBorders>
+            <w:tcMar>
+              <w:top w:w="100.0" w:type="dxa"/>
+              <w:left w:w="100.0" w:type="dxa"/>
+              <w:bottom w:w="100.0" w:type="dxa"/>
+              <w:right w:w="100.0" w:type="dxa"/>
+            </w:tcMar>
+            <w:vAlign w:val="top"/>
+          </w:tcPr>
+          <w:p>
+            <w:pPr>
+              <w:keepNext w:val="0"/>
+              <w:keepLines w:val="0"/>
+              <w:pageBreakBefore w:val="0"/>
+              <w:widowControl w:val="0"/>
+              <w:pBdr>
+                <w:top w:space="0" w:sz="0" w:val="nil"/>
+                <w:left w:space="0" w:sz="0" w:val="nil"/>
+                <w:bottom w:space="0" w:sz="0" w:val="nil"/>
+                <w:right w:space="0" w:sz="0" w:val="nil"/>
+                <w:between w:space="0" w:sz="0" w:val="nil"/>
+              </w:pBdr>
+              <w:shd w:fill="auto" w:val="clear"/>
+              <w:spacing w:after="0" w:before="0" w:line="240" w:lineRule="auto"/>
+              <w:ind w:left="0" w:right="0" w:firstLine="0"/>
+              <w:jc w:val="left"/>
+              <w:rPr/>
+            </w:pPr>
+            <w:r>
+              <w:rPr>
+                <w:rtl w:val="0"/>
+              </w:rPr>
+            </w:r>
+          </w:p>
+        </w:tc>
+      </w:tr>
+      <w:tr>
+        <w:trPr>
+          <w:cantSplit w:val="0"/>
+          <w:tblHeader w:val="0"/>
+        </w:trPr>
+        <w:tc>
+          <w:tcPr>
+            <w:tcBorders>
+              <w:top w:color="000000" w:space="0" w:sz="0" w:val="nil"/>
+              <w:left w:color="000000" w:space="0" w:sz="0" w:val="nil"/>
+              <w:bottom w:color="000000" w:space="0" w:sz="0" w:val="nil"/>
+              <w:right w:color="000000" w:space="0" w:sz="0" w:val="nil"/>
+            </w:tcBorders>
+            <w:tcMar>
+              <w:top w:w="100.0" w:type="dxa"/>
+              <w:left w:w="100.0" w:type="dxa"/>
+              <w:bottom w:w="100.0" w:type="dxa"/>
+              <w:right w:w="100.0" w:type="dxa"/>
+            </w:tcMar>
+            <w:vAlign w:val="top"/>
+          </w:tcPr>
+          <w:p>
+            <w:pPr>
+              <w:keepNext w:val="0"/>
+              <w:keepLines w:val="0"/>
+              <w:pageBreakBefore w:val="0"/>
+              <w:widowControl w:val="0"/>
+              <w:pBdr>
+                <w:top w:space="0" w:sz="0" w:val="nil"/>
+                <w:left w:space="0" w:sz="0" w:val="nil"/>
+                <w:bottom w:space="0" w:sz="0" w:val="nil"/>
+                <w:right w:space="0" w:sz="0" w:val="nil"/>
+                <w:between w:space="0" w:sz="0" w:val="nil"/>
+              </w:pBdr>
+              <w:shd w:fill="auto" w:val="clear"/>
+              <w:spacing w:after="0" w:before="0" w:line="240" w:lineRule="auto"/>
+              <w:ind w:left="0" w:right="0" w:firstLine="0"/>
+              <w:jc w:val="left"/>
+              <w:rPr/>
+            </w:pPr>
+            <w:r>
+              <w:rPr>
+                <w:rtl w:val="0"/>
+              </w:rPr>
+              <w:t xml:space="preserve">Squalus suckleyi</w:t>
+            </w:r>
+          </w:p>
+        </w:tc>
+        <w:tc>
+          <w:tcPr>
+            <w:tcBorders>
+              <w:top w:color="000000" w:space="0" w:sz="0" w:val="nil"/>
+              <w:left w:color="000000" w:space="0" w:sz="0" w:val="nil"/>
+              <w:bottom w:color="000000" w:space="0" w:sz="0" w:val="nil"/>
+              <w:right w:color="000000" w:space="0" w:sz="0" w:val="nil"/>
+            </w:tcBorders>
+            <w:tcMar>
+              <w:top w:w="100.0" w:type="dxa"/>
+              <w:left w:w="100.0" w:type="dxa"/>
+              <w:bottom w:w="100.0" w:type="dxa"/>
+              <w:right w:w="100.0" w:type="dxa"/>
+            </w:tcMar>
+            <w:vAlign w:val="top"/>
+          </w:tcPr>
+          <w:p>
+            <w:pPr>
+              <w:keepNext w:val="0"/>
+              <w:keepLines w:val="0"/>
+              <w:pageBreakBefore w:val="0"/>
+              <w:widowControl w:val="0"/>
+              <w:pBdr>
+                <w:top w:space="0" w:sz="0" w:val="nil"/>
+                <w:left w:space="0" w:sz="0" w:val="nil"/>
+                <w:bottom w:space="0" w:sz="0" w:val="nil"/>
+                <w:right w:space="0" w:sz="0" w:val="nil"/>
+                <w:between w:space="0" w:sz="0" w:val="nil"/>
+              </w:pBdr>
+              <w:shd w:fill="auto" w:val="clear"/>
+              <w:spacing w:after="0" w:before="0" w:line="240" w:lineRule="auto"/>
+              <w:ind w:left="0" w:right="0" w:firstLine="0"/>
+              <w:jc w:val="left"/>
+              <w:rPr/>
+            </w:pPr>
+            <w:r>
+              <w:rPr>
+                <w:rtl w:val="0"/>
+              </w:rPr>
+              <w:t xml:space="preserve">20LLS</w:t>
+            </w:r>
+          </w:p>
+        </w:tc>
+        <w:tc>
+          <w:tcPr>
+            <w:tcBorders>
+              <w:top w:color="000000" w:space="0" w:sz="0" w:val="nil"/>
+              <w:left w:color="000000" w:space="0" w:sz="0" w:val="nil"/>
+              <w:bottom w:color="000000" w:space="0" w:sz="0" w:val="nil"/>
+              <w:right w:color="000000" w:space="0" w:sz="0" w:val="nil"/>
+            </w:tcBorders>
+            <w:tcMar>
+              <w:top w:w="100.0" w:type="dxa"/>
+              <w:left w:w="100.0" w:type="dxa"/>
+              <w:bottom w:w="100.0" w:type="dxa"/>
+              <w:right w:w="100.0" w:type="dxa"/>
+            </w:tcMar>
+            <w:vAlign w:val="top"/>
+          </w:tcPr>
+          <w:p>
+            <w:pPr>
+              <w:keepNext w:val="0"/>
+              <w:keepLines w:val="0"/>
+              <w:pageBreakBefore w:val="0"/>
+              <w:widowControl w:val="0"/>
+              <w:pBdr>
+                <w:top w:space="0" w:sz="0" w:val="nil"/>
+                <w:left w:space="0" w:sz="0" w:val="nil"/>
+                <w:bottom w:space="0" w:sz="0" w:val="nil"/>
+                <w:right w:space="0" w:sz="0" w:val="nil"/>
+                <w:between w:space="0" w:sz="0" w:val="nil"/>
+              </w:pBdr>
+              <w:shd w:fill="auto" w:val="clear"/>
+              <w:spacing w:after="0" w:before="0" w:line="240" w:lineRule="auto"/>
+              <w:ind w:left="0" w:right="0" w:firstLine="0"/>
+              <w:jc w:val="left"/>
+              <w:rPr/>
+            </w:pPr>
+            <w:r>
+              <w:rPr>
+                <w:rtl w:val="0"/>
+              </w:rPr>
+            </w:r>
+          </w:p>
+        </w:tc>
+        <w:tc>
+          <w:tcPr>
+            <w:tcBorders>
+              <w:top w:color="000000" w:space="0" w:sz="0" w:val="nil"/>
+              <w:left w:color="000000" w:space="0" w:sz="0" w:val="nil"/>
+              <w:bottom w:color="000000" w:space="0" w:sz="0" w:val="nil"/>
+              <w:right w:color="000000" w:space="0" w:sz="0" w:val="nil"/>
+            </w:tcBorders>
+            <w:tcMar>
+              <w:top w:w="100.0" w:type="dxa"/>
+              <w:left w:w="100.0" w:type="dxa"/>
+              <w:bottom w:w="100.0" w:type="dxa"/>
+              <w:right w:w="100.0" w:type="dxa"/>
+            </w:tcMar>
+            <w:vAlign w:val="top"/>
+          </w:tcPr>
+          <w:p>
+            <w:pPr>
+              <w:keepNext w:val="0"/>
+              <w:keepLines w:val="0"/>
+              <w:pageBreakBefore w:val="0"/>
+              <w:widowControl w:val="0"/>
+              <w:pBdr>
+                <w:top w:space="0" w:sz="0" w:val="nil"/>
+                <w:left w:space="0" w:sz="0" w:val="nil"/>
+                <w:bottom w:space="0" w:sz="0" w:val="nil"/>
+                <w:right w:space="0" w:sz="0" w:val="nil"/>
+                <w:between w:space="0" w:sz="0" w:val="nil"/>
+              </w:pBdr>
+              <w:shd w:fill="auto" w:val="clear"/>
+              <w:spacing w:after="0" w:before="0" w:line="240" w:lineRule="auto"/>
+              <w:ind w:left="0" w:right="0" w:firstLine="0"/>
+              <w:jc w:val="left"/>
+              <w:rPr/>
+            </w:pPr>
+            <w:r>
+              <w:rPr>
+                <w:rtl w:val="0"/>
+              </w:rPr>
+            </w:r>
+          </w:p>
+        </w:tc>
+      </w:tr>
+      <w:tr>
+        <w:trPr>
+          <w:cantSplit w:val="0"/>
+          <w:tblHeader w:val="0"/>
+        </w:trPr>
+        <w:tc>
+          <w:tcPr>
+            <w:tcBorders>
+              <w:top w:color="000000" w:space="0" w:sz="0" w:val="nil"/>
+              <w:left w:color="000000" w:space="0" w:sz="0" w:val="nil"/>
+              <w:bottom w:color="000000" w:space="0" w:sz="0" w:val="nil"/>
+              <w:right w:color="000000" w:space="0" w:sz="0" w:val="nil"/>
+            </w:tcBorders>
+            <w:tcMar>
+              <w:top w:w="100.0" w:type="dxa"/>
+              <w:left w:w="100.0" w:type="dxa"/>
+              <w:bottom w:w="100.0" w:type="dxa"/>
+              <w:right w:w="100.0" w:type="dxa"/>
+            </w:tcMar>
+            <w:vAlign w:val="top"/>
+          </w:tcPr>
+          <w:p>
+            <w:pPr>
+              <w:keepNext w:val="0"/>
+              <w:keepLines w:val="0"/>
+              <w:pageBreakBefore w:val="0"/>
+              <w:widowControl w:val="0"/>
+              <w:pBdr>
+                <w:top w:space="0" w:sz="0" w:val="nil"/>
+                <w:left w:space="0" w:sz="0" w:val="nil"/>
+                <w:bottom w:space="0" w:sz="0" w:val="nil"/>
+                <w:right w:space="0" w:sz="0" w:val="nil"/>
+                <w:between w:space="0" w:sz="0" w:val="nil"/>
+              </w:pBdr>
+              <w:shd w:fill="auto" w:val="clear"/>
+              <w:spacing w:after="0" w:before="0" w:line="240" w:lineRule="auto"/>
+              <w:ind w:left="0" w:right="0" w:firstLine="0"/>
+              <w:jc w:val="left"/>
+              <w:rPr/>
+            </w:pPr>
+            <w:r>
+              <w:rPr>
+                <w:rtl w:val="0"/>
+              </w:rPr>
+              <w:t xml:space="preserve">Squalus suckleyi</w:t>
+            </w:r>
+          </w:p>
+        </w:tc>
+        <w:tc>
+          <w:tcPr>
+            <w:tcBorders>
+              <w:top w:color="000000" w:space="0" w:sz="0" w:val="nil"/>
+              <w:left w:color="000000" w:space="0" w:sz="0" w:val="nil"/>
+              <w:bottom w:color="000000" w:space="0" w:sz="0" w:val="nil"/>
+              <w:right w:color="000000" w:space="0" w:sz="0" w:val="nil"/>
+            </w:tcBorders>
+            <w:tcMar>
+              <w:top w:w="100.0" w:type="dxa"/>
+              <w:left w:w="100.0" w:type="dxa"/>
+              <w:bottom w:w="100.0" w:type="dxa"/>
+              <w:right w:w="100.0" w:type="dxa"/>
+            </w:tcMar>
+            <w:vAlign w:val="top"/>
+          </w:tcPr>
+          <w:p>
+            <w:pPr>
+              <w:keepNext w:val="0"/>
+              <w:keepLines w:val="0"/>
+              <w:pageBreakBefore w:val="0"/>
+              <w:widowControl w:val="0"/>
+              <w:pBdr>
+                <w:top w:space="0" w:sz="0" w:val="nil"/>
+                <w:left w:space="0" w:sz="0" w:val="nil"/>
+                <w:bottom w:space="0" w:sz="0" w:val="nil"/>
+                <w:right w:space="0" w:sz="0" w:val="nil"/>
+                <w:between w:space="0" w:sz="0" w:val="nil"/>
+              </w:pBdr>
+              <w:shd w:fill="auto" w:val="clear"/>
+              <w:spacing w:after="0" w:before="0" w:line="240" w:lineRule="auto"/>
+              <w:ind w:left="0" w:right="0" w:firstLine="0"/>
+              <w:jc w:val="left"/>
+              <w:rPr/>
+            </w:pPr>
+            <w:r>
+              <w:rPr>
+                <w:rtl w:val="0"/>
+              </w:rPr>
+              <w:t xml:space="preserve">20LLS</w:t>
+            </w:r>
+          </w:p>
+        </w:tc>
+        <w:tc>
+          <w:tcPr>
+            <w:tcBorders>
+              <w:top w:color="000000" w:space="0" w:sz="0" w:val="nil"/>
+              <w:left w:color="000000" w:space="0" w:sz="0" w:val="nil"/>
+              <w:bottom w:color="000000" w:space="0" w:sz="0" w:val="nil"/>
+              <w:right w:color="000000" w:space="0" w:sz="0" w:val="nil"/>
+            </w:tcBorders>
+            <w:tcMar>
+              <w:top w:w="100.0" w:type="dxa"/>
+              <w:left w:w="100.0" w:type="dxa"/>
+              <w:bottom w:w="100.0" w:type="dxa"/>
+              <w:right w:w="100.0" w:type="dxa"/>
+            </w:tcMar>
+            <w:vAlign w:val="top"/>
+          </w:tcPr>
+          <w:p>
+            <w:pPr>
+              <w:keepNext w:val="0"/>
+              <w:keepLines w:val="0"/>
+              <w:pageBreakBefore w:val="0"/>
+              <w:widowControl w:val="0"/>
+              <w:pBdr>
+                <w:top w:space="0" w:sz="0" w:val="nil"/>
+                <w:left w:space="0" w:sz="0" w:val="nil"/>
+                <w:bottom w:space="0" w:sz="0" w:val="nil"/>
+                <w:right w:space="0" w:sz="0" w:val="nil"/>
+                <w:between w:space="0" w:sz="0" w:val="nil"/>
+              </w:pBdr>
+              <w:shd w:fill="auto" w:val="clear"/>
+              <w:spacing w:after="0" w:before="0" w:line="240" w:lineRule="auto"/>
+              <w:ind w:left="0" w:right="0" w:firstLine="0"/>
+              <w:jc w:val="left"/>
+              <w:rPr/>
+            </w:pPr>
+            <w:r>
+              <w:rPr>
+                <w:rtl w:val="0"/>
+              </w:rPr>
+            </w:r>
+          </w:p>
+        </w:tc>
+        <w:tc>
+          <w:tcPr>
+            <w:tcBorders>
+              <w:top w:color="000000" w:space="0" w:sz="0" w:val="nil"/>
+              <w:left w:color="000000" w:space="0" w:sz="0" w:val="nil"/>
+              <w:bottom w:color="000000" w:space="0" w:sz="0" w:val="nil"/>
+              <w:right w:color="000000" w:space="0" w:sz="0" w:val="nil"/>
+            </w:tcBorders>
+            <w:tcMar>
+              <w:top w:w="100.0" w:type="dxa"/>
+              <w:left w:w="100.0" w:type="dxa"/>
+              <w:bottom w:w="100.0" w:type="dxa"/>
+              <w:right w:w="100.0" w:type="dxa"/>
+            </w:tcMar>
+            <w:vAlign w:val="top"/>
+          </w:tcPr>
+          <w:p>
+            <w:pPr>
+              <w:keepNext w:val="0"/>
+              <w:keepLines w:val="0"/>
+              <w:pageBreakBefore w:val="0"/>
+              <w:widowControl w:val="0"/>
+              <w:pBdr>
+                <w:top w:space="0" w:sz="0" w:val="nil"/>
+                <w:left w:space="0" w:sz="0" w:val="nil"/>
+                <w:bottom w:space="0" w:sz="0" w:val="nil"/>
+                <w:right w:space="0" w:sz="0" w:val="nil"/>
+                <w:between w:space="0" w:sz="0" w:val="nil"/>
+              </w:pBdr>
+              <w:shd w:fill="auto" w:val="clear"/>
+              <w:spacing w:after="0" w:before="0" w:line="240" w:lineRule="auto"/>
+              <w:ind w:left="0" w:right="0" w:firstLine="0"/>
+              <w:jc w:val="left"/>
+              <w:rPr/>
+            </w:pPr>
+            <w:r>
+              <w:rPr>
+                <w:rtl w:val="0"/>
+              </w:rPr>
+            </w:r>
+          </w:p>
+        </w:tc>
+      </w:tr>
+      <w:tr>
+        <w:trPr>
+          <w:cantSplit w:val="0"/>
+          <w:tblHeader w:val="0"/>
+        </w:trPr>
+        <w:tc>
+          <w:tcPr>
+            <w:tcBorders>
+              <w:top w:color="000000" w:space="0" w:sz="0" w:val="nil"/>
+              <w:left w:color="000000" w:space="0" w:sz="0" w:val="nil"/>
+              <w:bottom w:color="000000" w:space="0" w:sz="0" w:val="nil"/>
+              <w:right w:color="000000" w:space="0" w:sz="0" w:val="nil"/>
+            </w:tcBorders>
+            <w:tcMar>
+              <w:top w:w="100.0" w:type="dxa"/>
+              <w:left w:w="100.0" w:type="dxa"/>
+              <w:bottom w:w="100.0" w:type="dxa"/>
+              <w:right w:w="100.0" w:type="dxa"/>
+            </w:tcMar>
+            <w:vAlign w:val="top"/>
+          </w:tcPr>
+          <w:p>
+            <w:pPr>
+              <w:keepNext w:val="0"/>
+              <w:keepLines w:val="0"/>
+              <w:pageBreakBefore w:val="0"/>
+              <w:widowControl w:val="0"/>
+              <w:pBdr>
+                <w:top w:space="0" w:sz="0" w:val="nil"/>
+                <w:left w:space="0" w:sz="0" w:val="nil"/>
+                <w:bottom w:space="0" w:sz="0" w:val="nil"/>
+                <w:right w:space="0" w:sz="0" w:val="nil"/>
+                <w:between w:space="0" w:sz="0" w:val="nil"/>
+              </w:pBdr>
+              <w:shd w:fill="auto" w:val="clear"/>
+              <w:spacing w:after="0" w:before="0" w:line="240" w:lineRule="auto"/>
+              <w:ind w:left="0" w:right="0" w:firstLine="0"/>
+              <w:jc w:val="left"/>
+              <w:rPr/>
+            </w:pPr>
+            <w:r>
+              <w:rPr>
+                <w:rtl w:val="0"/>
+              </w:rPr>
+              <w:t xml:space="preserve">Squalus suckleyi</w:t>
+            </w:r>
+          </w:p>
+        </w:tc>
+        <w:tc>
+          <w:tcPr>
+            <w:tcBorders>
+              <w:top w:color="000000" w:space="0" w:sz="0" w:val="nil"/>
+              <w:left w:color="000000" w:space="0" w:sz="0" w:val="nil"/>
+              <w:bottom w:color="000000" w:space="0" w:sz="0" w:val="nil"/>
+              <w:right w:color="000000" w:space="0" w:sz="0" w:val="nil"/>
+            </w:tcBorders>
+            <w:tcMar>
+              <w:top w:w="100.0" w:type="dxa"/>
+              <w:left w:w="100.0" w:type="dxa"/>
+              <w:bottom w:w="100.0" w:type="dxa"/>
+              <w:right w:w="100.0" w:type="dxa"/>
+            </w:tcMar>
+            <w:vAlign w:val="top"/>
+          </w:tcPr>
+          <w:p>
+            <w:pPr>
+              <w:keepNext w:val="0"/>
+              <w:keepLines w:val="0"/>
+              <w:pageBreakBefore w:val="0"/>
+              <w:widowControl w:val="0"/>
+              <w:pBdr>
+                <w:top w:space="0" w:sz="0" w:val="nil"/>
+                <w:left w:space="0" w:sz="0" w:val="nil"/>
+                <w:bottom w:space="0" w:sz="0" w:val="nil"/>
+                <w:right w:space="0" w:sz="0" w:val="nil"/>
+                <w:between w:space="0" w:sz="0" w:val="nil"/>
+              </w:pBdr>
+              <w:shd w:fill="auto" w:val="clear"/>
+              <w:spacing w:after="0" w:before="0" w:line="240" w:lineRule="auto"/>
+              <w:ind w:left="0" w:right="0" w:firstLine="0"/>
+              <w:jc w:val="left"/>
+              <w:rPr/>
+            </w:pPr>
+            <w:r>
+              <w:rPr>
+                <w:rtl w:val="0"/>
+              </w:rPr>
+              <w:t xml:space="preserve">20LLS</w:t>
+            </w:r>
+          </w:p>
+        </w:tc>
+        <w:tc>
+          <w:tcPr>
+            <w:tcBorders>
+              <w:top w:color="000000" w:space="0" w:sz="0" w:val="nil"/>
+              <w:left w:color="000000" w:space="0" w:sz="0" w:val="nil"/>
+              <w:bottom w:color="000000" w:space="0" w:sz="0" w:val="nil"/>
+              <w:right w:color="000000" w:space="0" w:sz="0" w:val="nil"/>
+            </w:tcBorders>
+            <w:tcMar>
+              <w:top w:w="100.0" w:type="dxa"/>
+              <w:left w:w="100.0" w:type="dxa"/>
+              <w:bottom w:w="100.0" w:type="dxa"/>
+              <w:right w:w="100.0" w:type="dxa"/>
+            </w:tcMar>
+            <w:vAlign w:val="top"/>
+          </w:tcPr>
+          <w:p>
+            <w:pPr>
+              <w:keepNext w:val="0"/>
+              <w:keepLines w:val="0"/>
+              <w:pageBreakBefore w:val="0"/>
+              <w:widowControl w:val="0"/>
+              <w:pBdr>
+                <w:top w:space="0" w:sz="0" w:val="nil"/>
+                <w:left w:space="0" w:sz="0" w:val="nil"/>
+                <w:bottom w:space="0" w:sz="0" w:val="nil"/>
+                <w:right w:space="0" w:sz="0" w:val="nil"/>
+                <w:between w:space="0" w:sz="0" w:val="nil"/>
+              </w:pBdr>
+              <w:shd w:fill="auto" w:val="clear"/>
+              <w:spacing w:after="0" w:before="0" w:line="240" w:lineRule="auto"/>
+              <w:ind w:left="0" w:right="0" w:firstLine="0"/>
+              <w:jc w:val="left"/>
+              <w:rPr/>
+            </w:pPr>
+            <w:r>
+              <w:rPr>
+                <w:rtl w:val="0"/>
+              </w:rPr>
+            </w:r>
+          </w:p>
+        </w:tc>
+        <w:tc>
+          <w:tcPr>
+            <w:tcBorders>
+              <w:top w:color="000000" w:space="0" w:sz="0" w:val="nil"/>
+              <w:left w:color="000000" w:space="0" w:sz="0" w:val="nil"/>
+              <w:bottom w:color="000000" w:space="0" w:sz="0" w:val="nil"/>
+              <w:right w:color="000000" w:space="0" w:sz="0" w:val="nil"/>
+            </w:tcBorders>
+            <w:tcMar>
+              <w:top w:w="100.0" w:type="dxa"/>
+              <w:left w:w="100.0" w:type="dxa"/>
+              <w:bottom w:w="100.0" w:type="dxa"/>
+              <w:right w:w="100.0" w:type="dxa"/>
+            </w:tcMar>
+            <w:vAlign w:val="top"/>
+          </w:tcPr>
+          <w:p>
+            <w:pPr>
+              <w:keepNext w:val="0"/>
+              <w:keepLines w:val="0"/>
+              <w:pageBreakBefore w:val="0"/>
+              <w:widowControl w:val="0"/>
+              <w:pBdr>
+                <w:top w:space="0" w:sz="0" w:val="nil"/>
+                <w:left w:space="0" w:sz="0" w:val="nil"/>
+                <w:bottom w:space="0" w:sz="0" w:val="nil"/>
+                <w:right w:space="0" w:sz="0" w:val="nil"/>
+                <w:between w:space="0" w:sz="0" w:val="nil"/>
+              </w:pBdr>
+              <w:shd w:fill="auto" w:val="clear"/>
+              <w:spacing w:after="0" w:before="0" w:line="240" w:lineRule="auto"/>
+              <w:ind w:left="0" w:right="0" w:firstLine="0"/>
+              <w:jc w:val="left"/>
+              <w:rPr/>
+            </w:pPr>
+            <w:r>
+              <w:rPr>
+                <w:rtl w:val="0"/>
+              </w:rPr>
+            </w:r>
+          </w:p>
+        </w:tc>
+      </w:tr>
+      <w:tr>
+        <w:trPr>
+          <w:cantSplit w:val="0"/>
+          <w:tblHeader w:val="0"/>
+        </w:trPr>
+        <w:tc>
+          <w:tcPr>
+            <w:tcBorders>
+              <w:top w:color="000000" w:space="0" w:sz="0" w:val="nil"/>
+              <w:left w:color="000000" w:space="0" w:sz="0" w:val="nil"/>
+              <w:bottom w:color="000000" w:space="0" w:sz="0" w:val="nil"/>
+              <w:right w:color="000000" w:space="0" w:sz="0" w:val="nil"/>
+            </w:tcBorders>
+            <w:tcMar>
+              <w:top w:w="100.0" w:type="dxa"/>
+              <w:left w:w="100.0" w:type="dxa"/>
+              <w:bottom w:w="100.0" w:type="dxa"/>
+              <w:right w:w="100.0" w:type="dxa"/>
+            </w:tcMar>
+            <w:vAlign w:val="top"/>
+          </w:tcPr>
+          <w:p>
+            <w:pPr>
+              <w:keepNext w:val="0"/>
+              <w:keepLines w:val="0"/>
+              <w:pageBreakBefore w:val="0"/>
+              <w:widowControl w:val="0"/>
+              <w:pBdr>
+                <w:top w:space="0" w:sz="0" w:val="nil"/>
+                <w:left w:space="0" w:sz="0" w:val="nil"/>
+                <w:bottom w:space="0" w:sz="0" w:val="nil"/>
+                <w:right w:space="0" w:sz="0" w:val="nil"/>
+                <w:between w:space="0" w:sz="0" w:val="nil"/>
+              </w:pBdr>
+              <w:shd w:fill="auto" w:val="clear"/>
+              <w:spacing w:after="0" w:before="0" w:line="240" w:lineRule="auto"/>
+              <w:ind w:left="0" w:right="0" w:firstLine="0"/>
+              <w:jc w:val="left"/>
+              <w:rPr/>
+            </w:pPr>
+            <w:r>
+              <w:rPr>
+                <w:rtl w:val="0"/>
+              </w:rPr>
+              <w:t xml:space="preserve">Squalus suckleyi</w:t>
+            </w:r>
+          </w:p>
+        </w:tc>
+        <w:tc>
+          <w:tcPr>
+            <w:tcBorders>
+              <w:top w:color="000000" w:space="0" w:sz="0" w:val="nil"/>
+              <w:left w:color="000000" w:space="0" w:sz="0" w:val="nil"/>
+              <w:bottom w:color="000000" w:space="0" w:sz="0" w:val="nil"/>
+              <w:right w:color="000000" w:space="0" w:sz="0" w:val="nil"/>
+            </w:tcBorders>
+            <w:tcMar>
+              <w:top w:w="100.0" w:type="dxa"/>
+              <w:left w:w="100.0" w:type="dxa"/>
+              <w:bottom w:w="100.0" w:type="dxa"/>
+              <w:right w:w="100.0" w:type="dxa"/>
+            </w:tcMar>
+            <w:vAlign w:val="top"/>
+          </w:tcPr>
+          <w:p>
+            <w:pPr>
+              <w:keepNext w:val="0"/>
+              <w:keepLines w:val="0"/>
+              <w:pageBreakBefore w:val="0"/>
+              <w:widowControl w:val="0"/>
+              <w:pBdr>
+                <w:top w:space="0" w:sz="0" w:val="nil"/>
+                <w:left w:space="0" w:sz="0" w:val="nil"/>
+                <w:bottom w:space="0" w:sz="0" w:val="nil"/>
+                <w:right w:space="0" w:sz="0" w:val="nil"/>
+                <w:between w:space="0" w:sz="0" w:val="nil"/>
+              </w:pBdr>
+              <w:shd w:fill="auto" w:val="clear"/>
+              <w:spacing w:after="0" w:before="0" w:line="240" w:lineRule="auto"/>
+              <w:ind w:left="0" w:right="0" w:firstLine="0"/>
+              <w:jc w:val="left"/>
+              <w:rPr/>
+            </w:pPr>
+            <w:r>
+              <w:rPr>
+                <w:rtl w:val="0"/>
+              </w:rPr>
+              <w:t xml:space="preserve">23LLS</w:t>
+            </w:r>
+          </w:p>
+        </w:tc>
+        <w:tc>
+          <w:tcPr>
+            <w:tcBorders>
+              <w:top w:color="000000" w:space="0" w:sz="0" w:val="nil"/>
+              <w:left w:color="000000" w:space="0" w:sz="0" w:val="nil"/>
+              <w:bottom w:color="000000" w:space="0" w:sz="0" w:val="nil"/>
+              <w:right w:color="000000" w:space="0" w:sz="0" w:val="nil"/>
+            </w:tcBorders>
+            <w:tcMar>
+              <w:top w:w="100.0" w:type="dxa"/>
+              <w:left w:w="100.0" w:type="dxa"/>
+              <w:bottom w:w="100.0" w:type="dxa"/>
+              <w:right w:w="100.0" w:type="dxa"/>
+            </w:tcMar>
+            <w:vAlign w:val="top"/>
+          </w:tcPr>
+          <w:p>
+            <w:pPr>
+              <w:keepNext w:val="0"/>
+              <w:keepLines w:val="0"/>
+              <w:pageBreakBefore w:val="0"/>
+              <w:widowControl w:val="0"/>
+              <w:pBdr>
+                <w:top w:space="0" w:sz="0" w:val="nil"/>
+                <w:left w:space="0" w:sz="0" w:val="nil"/>
+                <w:bottom w:space="0" w:sz="0" w:val="nil"/>
+                <w:right w:space="0" w:sz="0" w:val="nil"/>
+                <w:between w:space="0" w:sz="0" w:val="nil"/>
+              </w:pBdr>
+              <w:shd w:fill="auto" w:val="clear"/>
+              <w:spacing w:after="0" w:before="0" w:line="240" w:lineRule="auto"/>
+              <w:ind w:left="0" w:right="0" w:firstLine="0"/>
+              <w:jc w:val="left"/>
+              <w:rPr/>
+            </w:pPr>
+            <w:r>
+              <w:rPr>
+                <w:rtl w:val="0"/>
+              </w:rPr>
+              <w:t xml:space="preserve">84</w:t>
+            </w:r>
+          </w:p>
+        </w:tc>
+        <w:tc>
+          <w:tcPr>
+            <w:tcBorders>
+              <w:top w:color="000000" w:space="0" w:sz="0" w:val="nil"/>
+              <w:left w:color="000000" w:space="0" w:sz="0" w:val="nil"/>
+              <w:bottom w:color="000000" w:space="0" w:sz="0" w:val="nil"/>
+              <w:right w:color="000000" w:space="0" w:sz="0" w:val="nil"/>
+            </w:tcBorders>
+            <w:tcMar>
+              <w:top w:w="100.0" w:type="dxa"/>
+              <w:left w:w="100.0" w:type="dxa"/>
+              <w:bottom w:w="100.0" w:type="dxa"/>
+              <w:right w:w="100.0" w:type="dxa"/>
+            </w:tcMar>
+            <w:vAlign w:val="top"/>
+          </w:tcPr>
+          <w:p>
+            <w:pPr>
+              <w:keepNext w:val="0"/>
+              <w:keepLines w:val="0"/>
+              <w:pageBreakBefore w:val="0"/>
+              <w:widowControl w:val="0"/>
+              <w:pBdr>
+                <w:top w:space="0" w:sz="0" w:val="nil"/>
+                <w:left w:space="0" w:sz="0" w:val="nil"/>
+                <w:bottom w:space="0" w:sz="0" w:val="nil"/>
+                <w:right w:space="0" w:sz="0" w:val="nil"/>
+                <w:between w:space="0" w:sz="0" w:val="nil"/>
+              </w:pBdr>
+              <w:shd w:fill="auto" w:val="clear"/>
+              <w:spacing w:after="0" w:before="0" w:line="240" w:lineRule="auto"/>
+              <w:ind w:left="0" w:right="0" w:firstLine="0"/>
+              <w:jc w:val="left"/>
+              <w:rPr/>
+            </w:pPr>
+            <w:r>
+              <w:rPr>
+                <w:rtl w:val="0"/>
+              </w:rPr>
+              <w:t xml:space="preserve">PCL</w:t>
+            </w:r>
+          </w:p>
+        </w:tc>
+      </w:tr>
+    </w:tbl>
+    <w:p>
+      <w:pPr>
+        <w:rPr/>
+      </w:pPr>
+      <w:r>
+        <w:rPr>
+          <w:rtl w:val="0"/>
+        </w:rPr>
+      </w:r>
+    </w:p>
+    <w:p>
+      <w:pPr>
+        <w:pStyle w:val="Heading2"/>
+        <w:rPr/>
+      </w:pPr>
+      <w:bookmarkStart w:colFirst="0" w:colLast="0" w:name="_dxj290vee5bb" w:id="8"/>
+      <w:bookmarkEnd w:id="8"/>
+      <w:commentRangeStart w:id="8"/>
+      <w:commentRangeStart w:id="9"/>
       <w:r>
         <w:rPr>
           <w:rtl w:val="0"/>
         </w:rPr>
         <w:t xml:space="preserve">DRAFT roles/expectations/manuscripts</w:t>
+      </w:r>
+      <w:commentRangeEnd w:id="8"/>
+      <w:r>
+        <w:commentReference w:id="8"/>
+      </w:r>
+      <w:commentRangeEnd w:id="9"/>
+      <w:r>
+        <w:commentReference w:id="9"/>
+      </w:r>
+      <w:r>
+        <w:rPr>
+          <w:rtl w:val="0"/>
+        </w:rPr>
+      </w:r>
+    </w:p>
+    <w:p>
+      <w:pPr>
+        <w:rPr/>
+      </w:pPr>
+      <w:r>
+        <w:rPr>
+          <w:rtl w:val="0"/>
+        </w:rPr>
+        <w:t xml:space="preserve">Preferred platform for project analytics is R and our goal is to have analyses be reproducible and available on GIThub. This will not undermine our ability to publish, but does make collaboration much easier. If unfamiliar with R, use your preferred platform, but we may translate it to R at some point, especially for graphics and publication purposes.   </w:t>
+      </w:r>
+    </w:p>
+    <w:p>
+      <w:pPr>
+        <w:rPr/>
+      </w:pPr>
+      <w:r>
+        <w:rPr>
+          <w:rtl w:val="0"/>
+        </w:rPr>
       </w:r>
     </w:p>
     <w:p>
@@ -900,6 +3339,11 @@
         </w:rPr>
         <w:t xml:space="preserve">Can accurate estimates of age be derived for PSS from eye lens 14C values and does sequential sampling work as a proxy for 14C uptake through ontogeny?</w:t>
       </w:r>
+      <w:r>
+        <w:rPr>
+          <w:rtl w:val="0"/>
+        </w:rPr>
+      </w:r>
     </w:p>
     <w:p>
       <w:pPr>
@@ -936,7 +3380,7 @@
       <w:pPr>
         <w:numPr>
           <w:ilvl w:val="0"/>
-          <w:numId w:val="5"/>
+          <w:numId w:val="7"/>
         </w:numPr>
         <w:ind w:left="720" w:hanging="360"/>
       </w:pPr>
@@ -951,7 +3395,7 @@
       <w:pPr>
         <w:numPr>
           <w:ilvl w:val="0"/>
-          <w:numId w:val="5"/>
+          <w:numId w:val="7"/>
         </w:numPr>
         <w:ind w:left="720" w:hanging="360"/>
       </w:pPr>
@@ -981,6 +3425,54 @@
           <w:rtl w:val="0"/>
         </w:rPr>
         <w:t xml:space="preserve">Obj 3. Estimate age-related life history parameters (and associated uncertainty) used in stock assessments and test more robust stock assessment approaches. (lead - Cindy)</w:t>
+      </w:r>
+    </w:p>
+    <w:p>
+      <w:pPr>
+        <w:rPr/>
+      </w:pPr>
+      <w:r>
+        <w:rPr>
+          <w:rtl w:val="0"/>
+        </w:rPr>
+        <w:tab/>
+        <w:t xml:space="preserve">Obj 3 nicely ties in with ongoing projects: </w:t>
+      </w:r>
+    </w:p>
+    <w:p>
+      <w:pPr>
+        <w:numPr>
+          <w:ilvl w:val="0"/>
+          <w:numId w:val="6"/>
+        </w:numPr>
+        <w:ind w:left="720" w:hanging="360"/>
+        <w:rPr>
+          <w:u w:val="none"/>
+        </w:rPr>
+      </w:pPr>
+      <w:r>
+        <w:rPr>
+          <w:rtl w:val="0"/>
+        </w:rPr>
+        <w:t xml:space="preserve">meta analysis to estimate L50 and M (Garrett Dunne UAF), </w:t>
+      </w:r>
+    </w:p>
+    <w:p>
+      <w:pPr>
+        <w:numPr>
+          <w:ilvl w:val="0"/>
+          <w:numId w:val="6"/>
+        </w:numPr>
+        <w:ind w:left="720" w:hanging="360"/>
+        <w:rPr>
+          <w:u w:val="none"/>
+        </w:rPr>
+      </w:pPr>
+      <w:r>
+        <w:rPr>
+          <w:rtl w:val="0"/>
+        </w:rPr>
+        <w:t xml:space="preserve">non-target refined ORCS (nORCS) and simulation testing DLMs for PSS (Tribuzio, Cope and Free)</w:t>
       </w:r>
     </w:p>
     <w:p>
@@ -1012,6 +3504,521 @@
 </w:document>
 </file>
 
+<file path=word/comments.xml><?xml version="1.0" encoding="utf-8"?>
+<w:comments xmlns:mc="http://schemas.openxmlformats.org/markup-compatibility/2006" xmlns:o="urn:schemas-microsoft-com:office:office" xmlns:r="http://schemas.openxmlformats.org/officeDocument/2006/relationships" xmlns:m="http://schemas.openxmlformats.org/officeDocument/2006/math" xmlns:v="urn:schemas-microsoft-com:vml" xmlns:wp="http://schemas.openxmlformats.org/drawingml/2006/wordprocessingDrawing" xmlns:w10="urn:schemas-microsoft-com:office:word" xmlns:w="http://schemas.openxmlformats.org/wordprocessingml/2006/main" xmlns:wne="http://schemas.microsoft.com/office/word/2006/wordml" xmlns:sl="http://schemas.openxmlformats.org/schemaLibrary/2006/main" xmlns:a="http://schemas.openxmlformats.org/drawingml/2006/main" xmlns:pic="http://schemas.openxmlformats.org/drawingml/2006/picture" xmlns:c="http://schemas.openxmlformats.org/drawingml/2006/chart" xmlns:lc="http://schemas.openxmlformats.org/drawingml/2006/lockedCanvas" xmlns:dgm="http://schemas.openxmlformats.org/drawingml/2006/diagram" xmlns:wps="http://schemas.microsoft.com/office/word/2010/wordprocessingShape" xmlns:wpg="http://schemas.microsoft.com/office/word/2010/wordprocessingGroup" xmlns:w14="http://schemas.microsoft.com/office/word/2010/wordml" xmlns:w15="http://schemas.microsoft.com/office/word/2012/wordml">
+  <w:comment w:author="Cindy Tribuzio - NOAA Federal" w:id="8" w:date="2023-10-04T20:47:32Z">
+    <w:p>
+      <w:pPr>
+        <w:keepNext w:val="0"/>
+        <w:keepLines w:val="0"/>
+        <w:pageBreakBefore w:val="0"/>
+        <w:widowControl w:val="0"/>
+        <w:pBdr>
+          <w:top w:space="0" w:sz="0" w:val="nil"/>
+          <w:left w:space="0" w:sz="0" w:val="nil"/>
+          <w:bottom w:space="0" w:sz="0" w:val="nil"/>
+          <w:right w:space="0" w:sz="0" w:val="nil"/>
+          <w:between w:space="0" w:sz="0" w:val="nil"/>
+        </w:pBdr>
+        <w:shd w:fill="auto" w:val="clear"/>
+        <w:spacing w:after="0" w:before="0" w:line="240" w:lineRule="auto"/>
+        <w:ind w:left="0" w:right="0" w:firstLine="0"/>
+        <w:jc w:val="left"/>
+        <w:rPr>
+          <w:rFonts w:ascii="Arial" w:cs="Arial" w:eastAsia="Arial" w:hAnsi="Arial"/>
+          <w:b w:val="0"/>
+          <w:i w:val="0"/>
+          <w:smallCaps w:val="0"/>
+          <w:strike w:val="0"/>
+          <w:color w:val="000000"/>
+          <w:sz w:val="22"/>
+          <w:szCs w:val="22"/>
+          <w:u w:val="none"/>
+          <w:shd w:fill="auto" w:val="clear"/>
+          <w:vertAlign w:val="baseline"/>
+        </w:rPr>
+      </w:pPr>
+      <w:r>
+        <w:rPr>
+          <w:rFonts w:ascii="Arial" w:cs="Arial" w:eastAsia="Arial" w:hAnsi="Arial"/>
+          <w:b w:val="0"/>
+          <w:i w:val="0"/>
+          <w:smallCaps w:val="0"/>
+          <w:strike w:val="0"/>
+          <w:color w:val="000000"/>
+          <w:sz w:val="22"/>
+          <w:szCs w:val="22"/>
+          <w:u w:val="none"/>
+          <w:shd w:fill="auto" w:val="clear"/>
+          <w:vertAlign w:val="baseline"/>
+          <w:rtl w:val="0"/>
+        </w:rPr>
+        <w:t xml:space="preserve">Gave everyone homework to think about what they want from the project, what they feel comfortable leading/supporting and any draft manuscript ideas</w:t>
+      </w:r>
+    </w:p>
+  </w:comment>
+  <w:comment w:author="Cindy Tribuzio - NOAA Federal" w:id="9" w:date="2023-10-04T20:48:00Z">
+    <w:p>
+      <w:pPr>
+        <w:keepNext w:val="0"/>
+        <w:keepLines w:val="0"/>
+        <w:pageBreakBefore w:val="0"/>
+        <w:widowControl w:val="0"/>
+        <w:pBdr>
+          <w:top w:space="0" w:sz="0" w:val="nil"/>
+          <w:left w:space="0" w:sz="0" w:val="nil"/>
+          <w:bottom w:space="0" w:sz="0" w:val="nil"/>
+          <w:right w:space="0" w:sz="0" w:val="nil"/>
+          <w:between w:space="0" w:sz="0" w:val="nil"/>
+        </w:pBdr>
+        <w:shd w:fill="auto" w:val="clear"/>
+        <w:spacing w:after="0" w:before="0" w:line="240" w:lineRule="auto"/>
+        <w:ind w:left="0" w:right="0" w:firstLine="0"/>
+        <w:jc w:val="left"/>
+        <w:rPr>
+          <w:rFonts w:ascii="Arial" w:cs="Arial" w:eastAsia="Arial" w:hAnsi="Arial"/>
+          <w:b w:val="0"/>
+          <w:i w:val="0"/>
+          <w:smallCaps w:val="0"/>
+          <w:strike w:val="0"/>
+          <w:color w:val="000000"/>
+          <w:sz w:val="22"/>
+          <w:szCs w:val="22"/>
+          <w:u w:val="none"/>
+          <w:shd w:fill="auto" w:val="clear"/>
+          <w:vertAlign w:val="baseline"/>
+        </w:rPr>
+      </w:pPr>
+      <w:r>
+        <w:rPr>
+          <w:rFonts w:ascii="Arial" w:cs="Arial" w:eastAsia="Arial" w:hAnsi="Arial"/>
+          <w:b w:val="0"/>
+          <w:i w:val="0"/>
+          <w:smallCaps w:val="0"/>
+          <w:strike w:val="0"/>
+          <w:color w:val="000000"/>
+          <w:sz w:val="22"/>
+          <w:szCs w:val="22"/>
+          <w:u w:val="none"/>
+          <w:shd w:fill="auto" w:val="clear"/>
+          <w:vertAlign w:val="baseline"/>
+          <w:rtl w:val="0"/>
+        </w:rPr>
+        <w:t xml:space="preserve">Cindy will follow-up with an email which everyone can respond to individually.</w:t>
+      </w:r>
+    </w:p>
+  </w:comment>
+  <w:comment w:author="Beth Matta - NOAA Federal" w:id="7" w:date="2023-10-04T16:20:45Z">
+    <w:p>
+      <w:pPr>
+        <w:keepNext w:val="0"/>
+        <w:keepLines w:val="0"/>
+        <w:pageBreakBefore w:val="0"/>
+        <w:widowControl w:val="0"/>
+        <w:pBdr>
+          <w:top w:space="0" w:sz="0" w:val="nil"/>
+          <w:left w:space="0" w:sz="0" w:val="nil"/>
+          <w:bottom w:space="0" w:sz="0" w:val="nil"/>
+          <w:right w:space="0" w:sz="0" w:val="nil"/>
+          <w:between w:space="0" w:sz="0" w:val="nil"/>
+        </w:pBdr>
+        <w:shd w:fill="auto" w:val="clear"/>
+        <w:spacing w:after="0" w:before="0" w:line="240" w:lineRule="auto"/>
+        <w:ind w:left="0" w:right="0" w:firstLine="0"/>
+        <w:jc w:val="left"/>
+        <w:rPr>
+          <w:rFonts w:ascii="Arial" w:cs="Arial" w:eastAsia="Arial" w:hAnsi="Arial"/>
+          <w:b w:val="0"/>
+          <w:i w:val="0"/>
+          <w:smallCaps w:val="0"/>
+          <w:strike w:val="0"/>
+          <w:color w:val="000000"/>
+          <w:sz w:val="22"/>
+          <w:szCs w:val="22"/>
+          <w:u w:val="none"/>
+          <w:shd w:fill="auto" w:val="clear"/>
+          <w:vertAlign w:val="baseline"/>
+        </w:rPr>
+      </w:pPr>
+      <w:r>
+        <w:rPr>
+          <w:rFonts w:ascii="Arial" w:cs="Arial" w:eastAsia="Arial" w:hAnsi="Arial"/>
+          <w:b w:val="0"/>
+          <w:i w:val="0"/>
+          <w:smallCaps w:val="0"/>
+          <w:strike w:val="0"/>
+          <w:color w:val="000000"/>
+          <w:sz w:val="22"/>
+          <w:szCs w:val="22"/>
+          <w:u w:val="none"/>
+          <w:shd w:fill="auto" w:val="clear"/>
+          <w:vertAlign w:val="baseline"/>
+          <w:rtl w:val="0"/>
+        </w:rPr>
+        <w:t xml:space="preserve">For discussion: How many of these analyses can be doubled up?</w:t>
+      </w:r>
+    </w:p>
+  </w:comment>
+  <w:comment w:author="Cindy Tribuzio - NOAA Federal" w:id="6" w:date="2023-10-04T20:42:55Z">
+    <w:p>
+      <w:pPr>
+        <w:keepNext w:val="0"/>
+        <w:keepLines w:val="0"/>
+        <w:pageBreakBefore w:val="0"/>
+        <w:widowControl w:val="0"/>
+        <w:pBdr>
+          <w:top w:space="0" w:sz="0" w:val="nil"/>
+          <w:left w:space="0" w:sz="0" w:val="nil"/>
+          <w:bottom w:space="0" w:sz="0" w:val="nil"/>
+          <w:right w:space="0" w:sz="0" w:val="nil"/>
+          <w:between w:space="0" w:sz="0" w:val="nil"/>
+        </w:pBdr>
+        <w:shd w:fill="auto" w:val="clear"/>
+        <w:spacing w:after="0" w:before="0" w:line="240" w:lineRule="auto"/>
+        <w:ind w:left="0" w:right="0" w:firstLine="0"/>
+        <w:jc w:val="left"/>
+        <w:rPr>
+          <w:rFonts w:ascii="Arial" w:cs="Arial" w:eastAsia="Arial" w:hAnsi="Arial"/>
+          <w:b w:val="0"/>
+          <w:i w:val="0"/>
+          <w:smallCaps w:val="0"/>
+          <w:strike w:val="0"/>
+          <w:color w:val="000000"/>
+          <w:sz w:val="22"/>
+          <w:szCs w:val="22"/>
+          <w:u w:val="none"/>
+          <w:shd w:fill="auto" w:val="clear"/>
+          <w:vertAlign w:val="baseline"/>
+        </w:rPr>
+      </w:pPr>
+      <w:r>
+        <w:rPr>
+          <w:rFonts w:ascii="Arial" w:cs="Arial" w:eastAsia="Arial" w:hAnsi="Arial"/>
+          <w:b w:val="0"/>
+          <w:i w:val="0"/>
+          <w:smallCaps w:val="0"/>
+          <w:strike w:val="0"/>
+          <w:color w:val="000000"/>
+          <w:sz w:val="22"/>
+          <w:szCs w:val="22"/>
+          <w:u w:val="none"/>
+          <w:shd w:fill="auto" w:val="clear"/>
+          <w:vertAlign w:val="baseline"/>
+          <w:rtl w:val="0"/>
+        </w:rPr>
+        <w:t xml:space="preserve">Upcoming task: rework sample size numbers so we can know which specimens and samples will go for which line item here</w:t>
+      </w:r>
+    </w:p>
+  </w:comment>
+  <w:comment w:author="Beth Matta - NOAA Federal" w:id="0" w:date="2023-10-04T19:30:48Z">
+    <w:p>
+      <w:pPr>
+        <w:keepNext w:val="0"/>
+        <w:keepLines w:val="0"/>
+        <w:pageBreakBefore w:val="0"/>
+        <w:widowControl w:val="0"/>
+        <w:pBdr>
+          <w:top w:space="0" w:sz="0" w:val="nil"/>
+          <w:left w:space="0" w:sz="0" w:val="nil"/>
+          <w:bottom w:space="0" w:sz="0" w:val="nil"/>
+          <w:right w:space="0" w:sz="0" w:val="nil"/>
+          <w:between w:space="0" w:sz="0" w:val="nil"/>
+        </w:pBdr>
+        <w:shd w:fill="auto" w:val="clear"/>
+        <w:spacing w:after="0" w:before="0" w:line="240" w:lineRule="auto"/>
+        <w:ind w:left="0" w:right="0" w:firstLine="0"/>
+        <w:jc w:val="left"/>
+        <w:rPr>
+          <w:rFonts w:ascii="Arial" w:cs="Arial" w:eastAsia="Arial" w:hAnsi="Arial"/>
+          <w:b w:val="0"/>
+          <w:i w:val="0"/>
+          <w:smallCaps w:val="0"/>
+          <w:strike w:val="0"/>
+          <w:color w:val="000000"/>
+          <w:sz w:val="22"/>
+          <w:szCs w:val="22"/>
+          <w:u w:val="none"/>
+          <w:shd w:fill="auto" w:val="clear"/>
+          <w:vertAlign w:val="baseline"/>
+        </w:rPr>
+      </w:pPr>
+      <w:r>
+        <w:rPr>
+          <w:rFonts w:ascii="Arial" w:cs="Arial" w:eastAsia="Arial" w:hAnsi="Arial"/>
+          <w:b w:val="0"/>
+          <w:i w:val="0"/>
+          <w:smallCaps w:val="0"/>
+          <w:strike w:val="0"/>
+          <w:color w:val="000000"/>
+          <w:sz w:val="22"/>
+          <w:szCs w:val="22"/>
+          <w:u w:val="none"/>
+          <w:shd w:fill="auto" w:val="clear"/>
+          <w:vertAlign w:val="baseline"/>
+          <w:rtl w:val="0"/>
+        </w:rPr>
+        <w:t xml:space="preserve">Assuming that the relationship between lens diameter and fish length is strong, we could back-calculate fish length at time of layer formation.</w:t>
+      </w:r>
+    </w:p>
+  </w:comment>
+  <w:comment w:author="Beth Matta - NOAA Federal" w:id="1" w:date="2023-10-04T19:54:02Z">
+    <w:p>
+      <w:pPr>
+        <w:keepNext w:val="0"/>
+        <w:keepLines w:val="0"/>
+        <w:pageBreakBefore w:val="0"/>
+        <w:widowControl w:val="0"/>
+        <w:pBdr>
+          <w:top w:space="0" w:sz="0" w:val="nil"/>
+          <w:left w:space="0" w:sz="0" w:val="nil"/>
+          <w:bottom w:space="0" w:sz="0" w:val="nil"/>
+          <w:right w:space="0" w:sz="0" w:val="nil"/>
+          <w:between w:space="0" w:sz="0" w:val="nil"/>
+        </w:pBdr>
+        <w:shd w:fill="auto" w:val="clear"/>
+        <w:spacing w:after="0" w:before="0" w:line="240" w:lineRule="auto"/>
+        <w:ind w:left="0" w:right="0" w:firstLine="0"/>
+        <w:jc w:val="left"/>
+        <w:rPr>
+          <w:rFonts w:ascii="Arial" w:cs="Arial" w:eastAsia="Arial" w:hAnsi="Arial"/>
+          <w:b w:val="0"/>
+          <w:i w:val="0"/>
+          <w:smallCaps w:val="0"/>
+          <w:strike w:val="0"/>
+          <w:color w:val="000000"/>
+          <w:sz w:val="22"/>
+          <w:szCs w:val="22"/>
+          <w:u w:val="none"/>
+          <w:shd w:fill="auto" w:val="clear"/>
+          <w:vertAlign w:val="baseline"/>
+        </w:rPr>
+      </w:pPr>
+      <w:r>
+        <w:rPr>
+          <w:rFonts w:ascii="Arial" w:cs="Arial" w:eastAsia="Arial" w:hAnsi="Arial"/>
+          <w:b w:val="0"/>
+          <w:i w:val="0"/>
+          <w:smallCaps w:val="0"/>
+          <w:strike w:val="0"/>
+          <w:color w:val="000000"/>
+          <w:sz w:val="22"/>
+          <w:szCs w:val="22"/>
+          <w:u w:val="none"/>
+          <w:shd w:fill="auto" w:val="clear"/>
+          <w:vertAlign w:val="baseline"/>
+          <w:rtl w:val="0"/>
+        </w:rPr>
+        <w:t xml:space="preserve">Could take images with a cell phone. Would need to take photo of lens prior to delamination and then after each subsequent layer is removed. As long as graph paper is in each photo, shouldn't need to worry about standardizing magnification or camera height, could do all the measurements (grid square length and lens diameter) in ImagePro afterwards. Hardest part would be to keep images straight, but could take photo of specimen ID first and then later rename images to lens layer ID based on photo timestamps.</w:t>
+      </w:r>
+    </w:p>
+  </w:comment>
+  <w:comment w:author="Cindy Tribuzio - NOAA Federal" w:id="2" w:date="2023-10-04T20:41:38Z">
+    <w:p>
+      <w:pPr>
+        <w:keepNext w:val="0"/>
+        <w:keepLines w:val="0"/>
+        <w:pageBreakBefore w:val="0"/>
+        <w:widowControl w:val="0"/>
+        <w:pBdr>
+          <w:top w:space="0" w:sz="0" w:val="nil"/>
+          <w:left w:space="0" w:sz="0" w:val="nil"/>
+          <w:bottom w:space="0" w:sz="0" w:val="nil"/>
+          <w:right w:space="0" w:sz="0" w:val="nil"/>
+          <w:between w:space="0" w:sz="0" w:val="nil"/>
+        </w:pBdr>
+        <w:shd w:fill="auto" w:val="clear"/>
+        <w:spacing w:after="0" w:before="0" w:line="240" w:lineRule="auto"/>
+        <w:ind w:left="0" w:right="0" w:firstLine="0"/>
+        <w:jc w:val="left"/>
+        <w:rPr>
+          <w:rFonts w:ascii="Arial" w:cs="Arial" w:eastAsia="Arial" w:hAnsi="Arial"/>
+          <w:b w:val="0"/>
+          <w:i w:val="0"/>
+          <w:smallCaps w:val="0"/>
+          <w:strike w:val="0"/>
+          <w:color w:val="000000"/>
+          <w:sz w:val="22"/>
+          <w:szCs w:val="22"/>
+          <w:u w:val="none"/>
+          <w:shd w:fill="auto" w:val="clear"/>
+          <w:vertAlign w:val="baseline"/>
+        </w:rPr>
+      </w:pPr>
+      <w:r>
+        <w:rPr>
+          <w:rFonts w:ascii="Arial" w:cs="Arial" w:eastAsia="Arial" w:hAnsi="Arial"/>
+          <w:b w:val="0"/>
+          <w:i w:val="0"/>
+          <w:smallCaps w:val="0"/>
+          <w:strike w:val="0"/>
+          <w:color w:val="000000"/>
+          <w:sz w:val="22"/>
+          <w:szCs w:val="22"/>
+          <w:u w:val="none"/>
+          <w:shd w:fill="auto" w:val="clear"/>
+          <w:vertAlign w:val="baseline"/>
+          <w:rtl w:val="0"/>
+        </w:rPr>
+        <w:t xml:space="preserve">Cindy reached out to Dan to discuss this further</w:t>
+      </w:r>
+    </w:p>
+  </w:comment>
+  <w:comment w:author="Cindy Tribuzio - NOAA Federal" w:id="3" w:date="2023-10-04T20:22:34Z">
+    <w:p>
+      <w:pPr>
+        <w:keepNext w:val="0"/>
+        <w:keepLines w:val="0"/>
+        <w:pageBreakBefore w:val="0"/>
+        <w:widowControl w:val="0"/>
+        <w:pBdr>
+          <w:top w:space="0" w:sz="0" w:val="nil"/>
+          <w:left w:space="0" w:sz="0" w:val="nil"/>
+          <w:bottom w:space="0" w:sz="0" w:val="nil"/>
+          <w:right w:space="0" w:sz="0" w:val="nil"/>
+          <w:between w:space="0" w:sz="0" w:val="nil"/>
+        </w:pBdr>
+        <w:shd w:fill="auto" w:val="clear"/>
+        <w:spacing w:after="0" w:before="0" w:line="240" w:lineRule="auto"/>
+        <w:ind w:left="0" w:right="0" w:firstLine="0"/>
+        <w:jc w:val="left"/>
+        <w:rPr>
+          <w:rFonts w:ascii="Arial" w:cs="Arial" w:eastAsia="Arial" w:hAnsi="Arial"/>
+          <w:b w:val="0"/>
+          <w:i w:val="0"/>
+          <w:smallCaps w:val="0"/>
+          <w:strike w:val="0"/>
+          <w:color w:val="000000"/>
+          <w:sz w:val="22"/>
+          <w:szCs w:val="22"/>
+          <w:u w:val="none"/>
+          <w:shd w:fill="auto" w:val="clear"/>
+          <w:vertAlign w:val="baseline"/>
+        </w:rPr>
+      </w:pPr>
+      <w:r>
+        <w:rPr>
+          <w:rFonts w:ascii="Arial" w:cs="Arial" w:eastAsia="Arial" w:hAnsi="Arial"/>
+          <w:b w:val="0"/>
+          <w:i w:val="0"/>
+          <w:smallCaps w:val="0"/>
+          <w:strike w:val="0"/>
+          <w:color w:val="000000"/>
+          <w:sz w:val="22"/>
+          <w:szCs w:val="22"/>
+          <w:u w:val="none"/>
+          <w:shd w:fill="auto" w:val="clear"/>
+          <w:vertAlign w:val="baseline"/>
+          <w:rtl w:val="0"/>
+        </w:rPr>
+        <w:t xml:space="preserve">OK?</w:t>
+      </w:r>
+    </w:p>
+  </w:comment>
+  <w:comment w:author="Cindy Tribuzio - NOAA Federal" w:id="4" w:date="2023-10-04T20:23:55Z">
+    <w:p>
+      <w:pPr>
+        <w:keepNext w:val="0"/>
+        <w:keepLines w:val="0"/>
+        <w:pageBreakBefore w:val="0"/>
+        <w:widowControl w:val="0"/>
+        <w:pBdr>
+          <w:top w:space="0" w:sz="0" w:val="nil"/>
+          <w:left w:space="0" w:sz="0" w:val="nil"/>
+          <w:bottom w:space="0" w:sz="0" w:val="nil"/>
+          <w:right w:space="0" w:sz="0" w:val="nil"/>
+          <w:between w:space="0" w:sz="0" w:val="nil"/>
+        </w:pBdr>
+        <w:shd w:fill="auto" w:val="clear"/>
+        <w:spacing w:after="0" w:before="0" w:line="240" w:lineRule="auto"/>
+        <w:ind w:left="0" w:right="0" w:firstLine="0"/>
+        <w:jc w:val="left"/>
+        <w:rPr>
+          <w:rFonts w:ascii="Arial" w:cs="Arial" w:eastAsia="Arial" w:hAnsi="Arial"/>
+          <w:b w:val="0"/>
+          <w:i w:val="0"/>
+          <w:smallCaps w:val="0"/>
+          <w:strike w:val="0"/>
+          <w:color w:val="000000"/>
+          <w:sz w:val="22"/>
+          <w:szCs w:val="22"/>
+          <w:u w:val="none"/>
+          <w:shd w:fill="auto" w:val="clear"/>
+          <w:vertAlign w:val="baseline"/>
+        </w:rPr>
+      </w:pPr>
+      <w:r>
+        <w:rPr>
+          <w:rFonts w:ascii="Arial" w:cs="Arial" w:eastAsia="Arial" w:hAnsi="Arial"/>
+          <w:b w:val="0"/>
+          <w:i w:val="0"/>
+          <w:smallCaps w:val="0"/>
+          <w:strike w:val="0"/>
+          <w:color w:val="000000"/>
+          <w:sz w:val="22"/>
+          <w:szCs w:val="22"/>
+          <w:u w:val="none"/>
+          <w:shd w:fill="auto" w:val="clear"/>
+          <w:vertAlign w:val="baseline"/>
+          <w:rtl w:val="0"/>
+        </w:rPr>
+        <w:t xml:space="preserve">Note: will keep specimen numbers consistent with ABL shark db, i.e., PSS005 is specimen #5 in ABL shark db. Thus, our samples may not be sequential. Is that OK?</w:t>
+      </w:r>
+    </w:p>
+  </w:comment>
+  <w:comment w:author="Cindy Tribuzio - NOAA Federal" w:id="5" w:date="2023-10-04T20:24:26Z">
+    <w:p>
+      <w:pPr>
+        <w:keepNext w:val="0"/>
+        <w:keepLines w:val="0"/>
+        <w:pageBreakBefore w:val="0"/>
+        <w:widowControl w:val="0"/>
+        <w:pBdr>
+          <w:top w:space="0" w:sz="0" w:val="nil"/>
+          <w:left w:space="0" w:sz="0" w:val="nil"/>
+          <w:bottom w:space="0" w:sz="0" w:val="nil"/>
+          <w:right w:space="0" w:sz="0" w:val="nil"/>
+          <w:between w:space="0" w:sz="0" w:val="nil"/>
+        </w:pBdr>
+        <w:shd w:fill="auto" w:val="clear"/>
+        <w:spacing w:after="0" w:before="0" w:line="240" w:lineRule="auto"/>
+        <w:ind w:left="0" w:right="0" w:firstLine="0"/>
+        <w:jc w:val="left"/>
+        <w:rPr>
+          <w:rFonts w:ascii="Arial" w:cs="Arial" w:eastAsia="Arial" w:hAnsi="Arial"/>
+          <w:b w:val="0"/>
+          <w:i w:val="0"/>
+          <w:smallCaps w:val="0"/>
+          <w:strike w:val="0"/>
+          <w:color w:val="000000"/>
+          <w:sz w:val="22"/>
+          <w:szCs w:val="22"/>
+          <w:u w:val="none"/>
+          <w:shd w:fill="auto" w:val="clear"/>
+          <w:vertAlign w:val="baseline"/>
+        </w:rPr>
+      </w:pPr>
+      <w:r>
+        <w:rPr>
+          <w:rFonts w:ascii="Arial" w:cs="Arial" w:eastAsia="Arial" w:hAnsi="Arial"/>
+          <w:b w:val="0"/>
+          <w:i w:val="0"/>
+          <w:smallCaps w:val="0"/>
+          <w:strike w:val="0"/>
+          <w:color w:val="000000"/>
+          <w:sz w:val="22"/>
+          <w:szCs w:val="22"/>
+          <w:u w:val="none"/>
+          <w:shd w:fill="auto" w:val="clear"/>
+          <w:vertAlign w:val="baseline"/>
+          <w:rtl w:val="0"/>
+        </w:rPr>
+        <w:t xml:space="preserve">Note2: only put in 3 digits for specimen #s, we aren't going to get anywhere close to 1000</w:t>
+      </w:r>
+    </w:p>
+  </w:comment>
+</w:comments>
+</file>
+
 <file path=word/numbering.xml><?xml version="1.0" encoding="utf-8"?>
 <w:numbering xmlns:mc="http://schemas.openxmlformats.org/markup-compatibility/2006" xmlns:o="urn:schemas-microsoft-com:office:office" xmlns:r="http://schemas.openxmlformats.org/officeDocument/2006/relationships" xmlns:m="http://schemas.openxmlformats.org/officeDocument/2006/math" xmlns:v="urn:schemas-microsoft-com:vml" xmlns:wp="http://schemas.openxmlformats.org/drawingml/2006/wordprocessingDrawing" xmlns:w10="urn:schemas-microsoft-com:office:word" xmlns:w="http://schemas.openxmlformats.org/wordprocessingml/2006/main" xmlns:wne="http://schemas.microsoft.com/office/word/2006/wordml" xmlns:sl="http://schemas.openxmlformats.org/schemaLibrary/2006/main" xmlns:a="http://schemas.openxmlformats.org/drawingml/2006/main" xmlns:pic="http://schemas.openxmlformats.org/drawingml/2006/picture" xmlns:c="http://schemas.openxmlformats.org/drawingml/2006/chart" xmlns:lc="http://schemas.openxmlformats.org/drawingml/2006/lockedCanvas" xmlns:dgm="http://schemas.openxmlformats.org/drawingml/2006/diagram" xmlns:wps="http://schemas.microsoft.com/office/word/2010/wordprocessingShape" xmlns:wpg="http://schemas.microsoft.com/office/word/2010/wordprocessingGroup" xmlns:w14="http://schemas.microsoft.com/office/word/2010/wordml" xmlns:w15="http://schemas.microsoft.com/office/word/2012/wordml">
   <w:abstractNum w:abstractNumId="1">
@@ -1457,6 +4464,226 @@
   <w:abstractNum w:abstractNumId="5">
     <w:lvl w:ilvl="0">
       <w:start w:val="1"/>
+      <w:numFmt w:val="bullet"/>
+      <w:lvlText w:val="●"/>
+      <w:lvlJc w:val="left"/>
+      <w:pPr>
+        <w:ind w:left="720" w:hanging="360"/>
+      </w:pPr>
+      <w:rPr>
+        <w:u w:val="none"/>
+      </w:rPr>
+    </w:lvl>
+    <w:lvl w:ilvl="1">
+      <w:start w:val="1"/>
+      <w:numFmt w:val="bullet"/>
+      <w:lvlText w:val="○"/>
+      <w:lvlJc w:val="left"/>
+      <w:pPr>
+        <w:ind w:left="1440" w:hanging="360"/>
+      </w:pPr>
+      <w:rPr>
+        <w:u w:val="none"/>
+      </w:rPr>
+    </w:lvl>
+    <w:lvl w:ilvl="2">
+      <w:start w:val="1"/>
+      <w:numFmt w:val="bullet"/>
+      <w:lvlText w:val="■"/>
+      <w:lvlJc w:val="left"/>
+      <w:pPr>
+        <w:ind w:left="2160" w:hanging="360"/>
+      </w:pPr>
+      <w:rPr>
+        <w:u w:val="none"/>
+      </w:rPr>
+    </w:lvl>
+    <w:lvl w:ilvl="3">
+      <w:start w:val="1"/>
+      <w:numFmt w:val="bullet"/>
+      <w:lvlText w:val="●"/>
+      <w:lvlJc w:val="left"/>
+      <w:pPr>
+        <w:ind w:left="2880" w:hanging="360"/>
+      </w:pPr>
+      <w:rPr>
+        <w:u w:val="none"/>
+      </w:rPr>
+    </w:lvl>
+    <w:lvl w:ilvl="4">
+      <w:start w:val="1"/>
+      <w:numFmt w:val="bullet"/>
+      <w:lvlText w:val="○"/>
+      <w:lvlJc w:val="left"/>
+      <w:pPr>
+        <w:ind w:left="3600" w:hanging="360"/>
+      </w:pPr>
+      <w:rPr>
+        <w:u w:val="none"/>
+      </w:rPr>
+    </w:lvl>
+    <w:lvl w:ilvl="5">
+      <w:start w:val="1"/>
+      <w:numFmt w:val="bullet"/>
+      <w:lvlText w:val="■"/>
+      <w:lvlJc w:val="left"/>
+      <w:pPr>
+        <w:ind w:left="4320" w:hanging="360"/>
+      </w:pPr>
+      <w:rPr>
+        <w:u w:val="none"/>
+      </w:rPr>
+    </w:lvl>
+    <w:lvl w:ilvl="6">
+      <w:start w:val="1"/>
+      <w:numFmt w:val="bullet"/>
+      <w:lvlText w:val="●"/>
+      <w:lvlJc w:val="left"/>
+      <w:pPr>
+        <w:ind w:left="5040" w:hanging="360"/>
+      </w:pPr>
+      <w:rPr>
+        <w:u w:val="none"/>
+      </w:rPr>
+    </w:lvl>
+    <w:lvl w:ilvl="7">
+      <w:start w:val="1"/>
+      <w:numFmt w:val="bullet"/>
+      <w:lvlText w:val="○"/>
+      <w:lvlJc w:val="left"/>
+      <w:pPr>
+        <w:ind w:left="5760" w:hanging="360"/>
+      </w:pPr>
+      <w:rPr>
+        <w:u w:val="none"/>
+      </w:rPr>
+    </w:lvl>
+    <w:lvl w:ilvl="8">
+      <w:start w:val="1"/>
+      <w:numFmt w:val="bullet"/>
+      <w:lvlText w:val="■"/>
+      <w:lvlJc w:val="left"/>
+      <w:pPr>
+        <w:ind w:left="6480" w:hanging="360"/>
+      </w:pPr>
+      <w:rPr>
+        <w:u w:val="none"/>
+      </w:rPr>
+    </w:lvl>
+  </w:abstractNum>
+  <w:abstractNum w:abstractNumId="6">
+    <w:lvl w:ilvl="0">
+      <w:start w:val="1"/>
+      <w:numFmt w:val="bullet"/>
+      <w:lvlText w:val="●"/>
+      <w:lvlJc w:val="left"/>
+      <w:pPr>
+        <w:ind w:left="720" w:hanging="360"/>
+      </w:pPr>
+      <w:rPr>
+        <w:u w:val="none"/>
+      </w:rPr>
+    </w:lvl>
+    <w:lvl w:ilvl="1">
+      <w:start w:val="1"/>
+      <w:numFmt w:val="bullet"/>
+      <w:lvlText w:val="○"/>
+      <w:lvlJc w:val="left"/>
+      <w:pPr>
+        <w:ind w:left="1440" w:hanging="360"/>
+      </w:pPr>
+      <w:rPr>
+        <w:u w:val="none"/>
+      </w:rPr>
+    </w:lvl>
+    <w:lvl w:ilvl="2">
+      <w:start w:val="1"/>
+      <w:numFmt w:val="bullet"/>
+      <w:lvlText w:val="■"/>
+      <w:lvlJc w:val="left"/>
+      <w:pPr>
+        <w:ind w:left="2160" w:hanging="360"/>
+      </w:pPr>
+      <w:rPr>
+        <w:u w:val="none"/>
+      </w:rPr>
+    </w:lvl>
+    <w:lvl w:ilvl="3">
+      <w:start w:val="1"/>
+      <w:numFmt w:val="bullet"/>
+      <w:lvlText w:val="●"/>
+      <w:lvlJc w:val="left"/>
+      <w:pPr>
+        <w:ind w:left="2880" w:hanging="360"/>
+      </w:pPr>
+      <w:rPr>
+        <w:u w:val="none"/>
+      </w:rPr>
+    </w:lvl>
+    <w:lvl w:ilvl="4">
+      <w:start w:val="1"/>
+      <w:numFmt w:val="bullet"/>
+      <w:lvlText w:val="○"/>
+      <w:lvlJc w:val="left"/>
+      <w:pPr>
+        <w:ind w:left="3600" w:hanging="360"/>
+      </w:pPr>
+      <w:rPr>
+        <w:u w:val="none"/>
+      </w:rPr>
+    </w:lvl>
+    <w:lvl w:ilvl="5">
+      <w:start w:val="1"/>
+      <w:numFmt w:val="bullet"/>
+      <w:lvlText w:val="■"/>
+      <w:lvlJc w:val="left"/>
+      <w:pPr>
+        <w:ind w:left="4320" w:hanging="360"/>
+      </w:pPr>
+      <w:rPr>
+        <w:u w:val="none"/>
+      </w:rPr>
+    </w:lvl>
+    <w:lvl w:ilvl="6">
+      <w:start w:val="1"/>
+      <w:numFmt w:val="bullet"/>
+      <w:lvlText w:val="●"/>
+      <w:lvlJc w:val="left"/>
+      <w:pPr>
+        <w:ind w:left="5040" w:hanging="360"/>
+      </w:pPr>
+      <w:rPr>
+        <w:u w:val="none"/>
+      </w:rPr>
+    </w:lvl>
+    <w:lvl w:ilvl="7">
+      <w:start w:val="1"/>
+      <w:numFmt w:val="bullet"/>
+      <w:lvlText w:val="○"/>
+      <w:lvlJc w:val="left"/>
+      <w:pPr>
+        <w:ind w:left="5760" w:hanging="360"/>
+      </w:pPr>
+      <w:rPr>
+        <w:u w:val="none"/>
+      </w:rPr>
+    </w:lvl>
+    <w:lvl w:ilvl="8">
+      <w:start w:val="1"/>
+      <w:numFmt w:val="bullet"/>
+      <w:lvlText w:val="■"/>
+      <w:lvlJc w:val="left"/>
+      <w:pPr>
+        <w:ind w:left="6480" w:hanging="360"/>
+      </w:pPr>
+      <w:rPr>
+        <w:u w:val="none"/>
+      </w:rPr>
+    </w:lvl>
+  </w:abstractNum>
+  <w:abstractNum w:abstractNumId="7">
+    <w:lvl w:ilvl="0">
+      <w:start w:val="1"/>
       <w:numFmt w:val="decimal"/>
       <w:lvlText w:val="%1."/>
       <w:lvlJc w:val="left"/>
@@ -1564,7 +4791,7 @@
       </w:rPr>
     </w:lvl>
   </w:abstractNum>
-  <w:abstractNum w:abstractNumId="6">
+  <w:abstractNum w:abstractNumId="8">
     <w:lvl w:ilvl="0">
       <w:start w:val="1"/>
       <w:numFmt w:val="bullet"/>
@@ -1691,6 +4918,12 @@
   </w:num>
   <w:num w:numId="6">
     <w:abstractNumId w:val="6"/>
+  </w:num>
+  <w:num w:numId="7">
+    <w:abstractNumId w:val="7"/>
+  </w:num>
+  <w:num w:numId="8">
+    <w:abstractNumId w:val="8"/>
   </w:num>
 </w:numbering>
 </file>
@@ -1847,6 +5080,19 @@
       <w:sz w:val="30"/>
       <w:szCs w:val="30"/>
     </w:rPr>
+  </w:style>
+  <w:style w:type="table" w:styleId="Table1">
+    <w:basedOn w:val="TableNormal"/>
+    <w:tblPr>
+      <w:tblStyleRowBandSize w:val="1"/>
+      <w:tblStyleColBandSize w:val="1"/>
+      <w:tblCellMar>
+        <w:top w:w="100.0" w:type="dxa"/>
+        <w:left w:w="100.0" w:type="dxa"/>
+        <w:bottom w:w="100.0" w:type="dxa"/>
+        <w:right w:w="100.0" w:type="dxa"/>
+      </w:tblCellMar>
+    </w:tblPr>
   </w:style>
 </w:styles>
 </file>

</xml_diff>